<commit_message>
modified the headings 1 and 2, and created a structured heading system
</commit_message>
<xml_diff>
--- a/Referat/Referat.docx
+++ b/Referat/Referat.docx
@@ -8,7 +8,6 @@
         <w:rPr>
           <w:rStyle w:val="markedcontent"/>
           <w:rFonts w:ascii="Times New Roman" w:hAnsi="Times New Roman" w:cs="Times New Roman"/>
-          <w:sz w:val="28"/>
           <w:szCs w:val="30"/>
           <w:shd w:val="clear" w:color="auto" w:fill="FFFFFF"/>
         </w:rPr>
@@ -17,7 +16,6 @@
         <w:rPr>
           <w:rStyle w:val="markedcontent"/>
           <w:rFonts w:ascii="Times New Roman" w:hAnsi="Times New Roman" w:cs="Times New Roman"/>
-          <w:sz w:val="28"/>
           <w:szCs w:val="30"/>
         </w:rPr>
         <w:t xml:space="preserve">MINISTERUL EDUCAŢIEI AL REPUBLICII MOLDOVA </w:t>
@@ -33,7 +31,6 @@
         <w:rPr>
           <w:rStyle w:val="markedcontent"/>
           <w:rFonts w:ascii="Times New Roman" w:hAnsi="Times New Roman" w:cs="Times New Roman"/>
-          <w:sz w:val="28"/>
           <w:szCs w:val="30"/>
         </w:rPr>
         <w:t xml:space="preserve">UNIVERSITATEA DE STAT „ALECU RUSSO” DIN BĂLŢI </w:t>
@@ -49,7 +46,6 @@
         <w:rPr>
           <w:rStyle w:val="markedcontent"/>
           <w:rFonts w:ascii="Times New Roman" w:hAnsi="Times New Roman" w:cs="Times New Roman"/>
-          <w:sz w:val="28"/>
           <w:szCs w:val="30"/>
         </w:rPr>
         <w:t xml:space="preserve">FACULTATEA DE ŞTIINŢE REALE, ECONOMICE ȘI ALE MEDIULUI </w:t>
@@ -65,7 +61,6 @@
         <w:rPr>
           <w:rStyle w:val="markedcontent"/>
           <w:rFonts w:ascii="Times New Roman" w:hAnsi="Times New Roman" w:cs="Times New Roman"/>
-          <w:sz w:val="28"/>
           <w:szCs w:val="30"/>
           <w:shd w:val="clear" w:color="auto" w:fill="FFFFFF"/>
         </w:rPr>
@@ -77,7 +72,6 @@
         <w:jc w:val="center"/>
         <w:rPr>
           <w:rFonts w:ascii="Times New Roman" w:hAnsi="Times New Roman" w:cs="Times New Roman"/>
-          <w:sz w:val="28"/>
           <w:szCs w:val="28"/>
         </w:rPr>
       </w:pPr>
@@ -87,7 +81,6 @@
         <w:jc w:val="center"/>
         <w:rPr>
           <w:rFonts w:ascii="Times New Roman" w:hAnsi="Times New Roman" w:cs="Times New Roman"/>
-          <w:sz w:val="28"/>
           <w:szCs w:val="28"/>
         </w:rPr>
       </w:pPr>
@@ -97,7 +90,6 @@
         <w:jc w:val="center"/>
         <w:rPr>
           <w:rFonts w:ascii="Times New Roman" w:hAnsi="Times New Roman" w:cs="Times New Roman"/>
-          <w:sz w:val="28"/>
           <w:szCs w:val="28"/>
         </w:rPr>
       </w:pPr>
@@ -107,19 +99,15 @@
         <w:jc w:val="center"/>
         <w:rPr>
           <w:rFonts w:ascii="Times New Roman" w:hAnsi="Times New Roman" w:cs="Times New Roman"/>
-          <w:sz w:val="28"/>
           <w:szCs w:val="28"/>
         </w:rPr>
       </w:pPr>
-      <w:bookmarkStart w:id="0" w:name="_GoBack"/>
-      <w:bookmarkEnd w:id="0"/>
     </w:p>
     <w:p>
       <w:pPr>
         <w:jc w:val="center"/>
         <w:rPr>
           <w:rFonts w:ascii="Times New Roman" w:hAnsi="Times New Roman" w:cs="Times New Roman"/>
-          <w:sz w:val="28"/>
           <w:szCs w:val="28"/>
         </w:rPr>
       </w:pPr>
@@ -129,7 +117,6 @@
         <w:jc w:val="center"/>
         <w:rPr>
           <w:rFonts w:ascii="Times New Roman" w:hAnsi="Times New Roman" w:cs="Times New Roman"/>
-          <w:sz w:val="28"/>
           <w:szCs w:val="28"/>
         </w:rPr>
       </w:pPr>
@@ -279,6 +266,15 @@
     </w:p>
     <w:p>
       <w:pPr>
+        <w:rPr>
+          <w:rFonts w:ascii="Times New Roman" w:hAnsi="Times New Roman" w:cs="Times New Roman"/>
+          <w:shd w:val="clear" w:color="auto" w:fill="FFFFFF"/>
+          <w:lang w:val="ro-RO"/>
+        </w:rPr>
+      </w:pPr>
+    </w:p>
+    <w:p>
+      <w:pPr>
         <w:jc w:val="right"/>
         <w:rPr>
           <w:rFonts w:ascii="Times New Roman" w:hAnsi="Times New Roman" w:cs="Times New Roman"/>
@@ -299,39 +295,63 @@
     </w:p>
     <w:p>
       <w:pPr>
+        <w:rPr>
+          <w:rFonts w:ascii="Times New Roman" w:hAnsi="Times New Roman" w:cs="Times New Roman"/>
+          <w:shd w:val="clear" w:color="auto" w:fill="FFFFFF"/>
+          <w:lang w:val="ro-RO"/>
+        </w:rPr>
+      </w:pPr>
+    </w:p>
+    <w:p>
+      <w:pPr>
         <w:jc w:val="right"/>
         <w:rPr>
           <w:rFonts w:ascii="Times New Roman" w:hAnsi="Times New Roman" w:cs="Times New Roman"/>
+          <w:szCs w:val="28"/>
+          <w:lang w:val="ro-RO"/>
+        </w:rPr>
+      </w:pPr>
+      <w:r>
+        <w:rPr>
+          <w:rFonts w:ascii="Times New Roman" w:hAnsi="Times New Roman" w:cs="Times New Roman"/>
           <w:shd w:val="clear" w:color="auto" w:fill="FFFFFF"/>
           <w:lang w:val="ro-RO"/>
         </w:rPr>
-      </w:pPr>
+        <w:br/>
+      </w:r>
+      <w:r>
+        <w:rPr>
+          <w:rFonts w:ascii="Times New Roman" w:hAnsi="Times New Roman" w:cs="Times New Roman"/>
+          <w:b/>
+          <w:szCs w:val="28"/>
+          <w:lang w:val="ro-RO"/>
+        </w:rPr>
+        <w:t xml:space="preserve">Autor: </w:t>
+      </w:r>
     </w:p>
     <w:p>
       <w:pPr>
         <w:jc w:val="right"/>
         <w:rPr>
           <w:rFonts w:ascii="Times New Roman" w:hAnsi="Times New Roman" w:cs="Times New Roman"/>
-          <w:shd w:val="clear" w:color="auto" w:fill="FFFFFF"/>
-          <w:lang w:val="ro-RO"/>
-        </w:rPr>
-      </w:pPr>
-    </w:p>
-    <w:p>
-      <w:pPr>
-        <w:rPr>
-          <w:rFonts w:ascii="Times New Roman" w:hAnsi="Times New Roman" w:cs="Times New Roman"/>
-          <w:shd w:val="clear" w:color="auto" w:fill="FFFFFF"/>
-          <w:lang w:val="ro-RO"/>
-        </w:rPr>
-      </w:pPr>
+          <w:szCs w:val="28"/>
+          <w:lang w:val="ro-RO"/>
+        </w:rPr>
+      </w:pPr>
+      <w:r>
+        <w:rPr>
+          <w:rFonts w:ascii="Times New Roman" w:hAnsi="Times New Roman" w:cs="Times New Roman"/>
+          <w:szCs w:val="28"/>
+          <w:lang w:val="ro-RO"/>
+        </w:rPr>
+        <w:t>Studentul grupei IS11Z</w:t>
+      </w:r>
     </w:p>
     <w:p>
       <w:pPr>
         <w:jc w:val="right"/>
         <w:rPr>
           <w:rFonts w:ascii="Times New Roman" w:hAnsi="Times New Roman" w:cs="Times New Roman"/>
-          <w:sz w:val="28"/>
           <w:szCs w:val="28"/>
           <w:lang w:val="ro-RO"/>
         </w:rPr>
@@ -339,65 +359,14 @@
       <w:r>
         <w:rPr>
           <w:rFonts w:ascii="Times New Roman" w:hAnsi="Times New Roman" w:cs="Times New Roman"/>
-          <w:shd w:val="clear" w:color="auto" w:fill="FFFFFF"/>
-          <w:lang w:val="ro-RO"/>
-        </w:rPr>
-        <w:br/>
-      </w:r>
-      <w:r>
-        <w:rPr>
-          <w:rFonts w:ascii="Times New Roman" w:hAnsi="Times New Roman" w:cs="Times New Roman"/>
-          <w:b/>
-          <w:sz w:val="28"/>
           <w:szCs w:val="28"/>
           <w:lang w:val="ro-RO"/>
         </w:rPr>
-        <w:t xml:space="preserve">Autor: </w:t>
-      </w:r>
-    </w:p>
-    <w:p>
-      <w:pPr>
-        <w:jc w:val="right"/>
-        <w:rPr>
-          <w:rFonts w:ascii="Times New Roman" w:hAnsi="Times New Roman" w:cs="Times New Roman"/>
-          <w:sz w:val="28"/>
-          <w:szCs w:val="28"/>
-          <w:lang w:val="ro-RO"/>
-        </w:rPr>
-      </w:pPr>
-      <w:r>
-        <w:rPr>
-          <w:rFonts w:ascii="Times New Roman" w:hAnsi="Times New Roman" w:cs="Times New Roman"/>
-          <w:sz w:val="28"/>
-          <w:szCs w:val="28"/>
-          <w:lang w:val="ro-RO"/>
-        </w:rPr>
-        <w:t>Studentul grupei IS11Z</w:t>
-      </w:r>
-    </w:p>
-    <w:p>
-      <w:pPr>
-        <w:jc w:val="right"/>
-        <w:rPr>
-          <w:rFonts w:ascii="Times New Roman" w:hAnsi="Times New Roman" w:cs="Times New Roman"/>
-          <w:sz w:val="28"/>
-          <w:szCs w:val="28"/>
-          <w:lang w:val="ro-RO"/>
-        </w:rPr>
-      </w:pPr>
-      <w:r>
-        <w:rPr>
-          <w:rFonts w:ascii="Times New Roman" w:hAnsi="Times New Roman" w:cs="Times New Roman"/>
-          <w:sz w:val="28"/>
-          <w:szCs w:val="28"/>
-          <w:lang w:val="ro-RO"/>
-        </w:rPr>
         <w:t>Mihai</w:t>
       </w:r>
       <w:r>
         <w:rPr>
           <w:rFonts w:ascii="Times New Roman" w:hAnsi="Times New Roman" w:cs="Times New Roman"/>
-          <w:sz w:val="28"/>
           <w:szCs w:val="28"/>
           <w:lang w:val="ro-RO"/>
         </w:rPr>
@@ -413,7 +382,6 @@
         <w:jc w:val="right"/>
         <w:rPr>
           <w:rFonts w:ascii="Times New Roman" w:hAnsi="Times New Roman" w:cs="Times New Roman"/>
-          <w:sz w:val="28"/>
           <w:szCs w:val="28"/>
           <w:lang w:val="ro-RO"/>
         </w:rPr>
@@ -421,7 +389,6 @@
       <w:r>
         <w:rPr>
           <w:rFonts w:ascii="Times New Roman" w:hAnsi="Times New Roman" w:cs="Times New Roman"/>
-          <w:sz w:val="28"/>
           <w:szCs w:val="28"/>
           <w:lang w:val="ro-RO"/>
         </w:rPr>
@@ -477,7 +444,7 @@
           </mc:Choice>
           <mc:Fallback>
             <w:pict>
-              <v:line w14:anchorId="107CF85D" id="Straight Connector 2" o:spid="_x0000_s1026" style="position:absolute;z-index:251659264;visibility:visible;mso-wrap-style:square;mso-wrap-distance-left:9pt;mso-wrap-distance-top:0;mso-wrap-distance-right:9pt;mso-wrap-distance-bottom:0;mso-position-horizontal:absolute;mso-position-horizontal-relative:text;mso-position-vertical:absolute;mso-position-vertical-relative:text" from="409.5pt,12.4pt" to="545.4pt,12.4pt" o:gfxdata="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" strokecolor="black [3200]" strokeweight=".5pt">
+              <v:line w14:anchorId="70CAC7AB" id="Straight Connector 2" o:spid="_x0000_s1026" style="position:absolute;z-index:251659264;visibility:visible;mso-wrap-style:square;mso-wrap-distance-left:9pt;mso-wrap-distance-top:0;mso-wrap-distance-right:9pt;mso-wrap-distance-bottom:0;mso-position-horizontal:absolute;mso-position-horizontal-relative:text;mso-position-vertical:absolute;mso-position-vertical-relative:text" from="409.5pt,12.4pt" to="545.4pt,12.4pt" o:gfxdata="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" strokecolor="black [3200]" strokeweight=".5pt">
                 <v:stroke joinstyle="miter"/>
               </v:line>
             </w:pict>
@@ -487,7 +454,6 @@
       <w:r>
         <w:rPr>
           <w:rFonts w:ascii="Times New Roman" w:hAnsi="Times New Roman" w:cs="Times New Roman"/>
-          <w:sz w:val="28"/>
           <w:szCs w:val="28"/>
           <w:lang w:val="ro-RO"/>
         </w:rPr>
@@ -496,7 +462,6 @@
       <w:r>
         <w:rPr>
           <w:rFonts w:ascii="Times New Roman" w:hAnsi="Times New Roman" w:cs="Times New Roman"/>
-          <w:sz w:val="28"/>
           <w:szCs w:val="28"/>
           <w:lang w:val="ro-RO"/>
         </w:rPr>
@@ -513,7 +478,6 @@
         <w:rPr>
           <w:rFonts w:ascii="Times New Roman" w:hAnsi="Times New Roman" w:cs="Times New Roman"/>
           <w:b/>
-          <w:sz w:val="28"/>
           <w:szCs w:val="28"/>
           <w:lang w:val="ro-RO"/>
         </w:rPr>
@@ -521,7 +485,6 @@
       <w:r>
         <w:rPr>
           <w:rFonts w:ascii="Times New Roman" w:hAnsi="Times New Roman" w:cs="Times New Roman"/>
-          <w:sz w:val="28"/>
           <w:szCs w:val="28"/>
           <w:lang w:val="ro-RO"/>
         </w:rPr>
@@ -531,7 +494,6 @@
         <w:rPr>
           <w:rFonts w:ascii="Times New Roman" w:hAnsi="Times New Roman" w:cs="Times New Roman"/>
           <w:b/>
-          <w:sz w:val="28"/>
           <w:szCs w:val="28"/>
           <w:lang w:val="ro-RO"/>
         </w:rPr>
@@ -541,7 +503,6 @@
         <w:rPr>
           <w:rFonts w:ascii="Times New Roman" w:hAnsi="Times New Roman" w:cs="Times New Roman"/>
           <w:b/>
-          <w:sz w:val="28"/>
           <w:szCs w:val="28"/>
           <w:lang w:val="ro-RO"/>
         </w:rPr>
@@ -558,7 +519,6 @@
         <w:rPr>
           <w:rFonts w:ascii="Times New Roman" w:hAnsi="Times New Roman" w:cs="Times New Roman"/>
           <w:b/>
-          <w:sz w:val="28"/>
           <w:szCs w:val="28"/>
           <w:lang w:val="ro-RO"/>
         </w:rPr>
@@ -588,35 +548,1184 @@
         <w:tabs>
           <w:tab w:val="center" w:pos="5400"/>
           <w:tab w:val="left" w:pos="7434"/>
+          <w:tab w:val="right" w:pos="10800"/>
         </w:tabs>
-        <w:jc w:val="center"/>
         <w:rPr>
           <w:rFonts w:ascii="Times New Roman" w:hAnsi="Times New Roman" w:cs="Times New Roman"/>
           <w:b/>
+          <w:szCs w:val="28"/>
+          <w:lang w:val="ro-RO"/>
+        </w:rPr>
+      </w:pPr>
+      <w:r>
+        <w:rPr>
+          <w:rFonts w:ascii="Times New Roman" w:hAnsi="Times New Roman" w:cs="Times New Roman"/>
+          <w:b/>
+          <w:szCs w:val="28"/>
+          <w:lang w:val="ro-RO"/>
+        </w:rPr>
+        <w:tab/>
+      </w:r>
+      <w:r>
+        <w:rPr>
+          <w:rFonts w:ascii="Times New Roman" w:hAnsi="Times New Roman" w:cs="Times New Roman"/>
+          <w:b/>
+          <w:szCs w:val="28"/>
+          <w:lang w:val="ro-RO"/>
+        </w:rPr>
+        <w:t>BĂLȚI 20</w:t>
+      </w:r>
+      <w:r>
+        <w:rPr>
+          <w:rFonts w:ascii="Times New Roman" w:hAnsi="Times New Roman" w:cs="Times New Roman"/>
+          <w:b/>
+          <w:szCs w:val="28"/>
+          <w:lang w:val="ro-RO"/>
+        </w:rPr>
+        <w:t>22</w:t>
+      </w:r>
+      <w:r>
+        <w:rPr>
+          <w:rFonts w:ascii="Times New Roman" w:hAnsi="Times New Roman" w:cs="Times New Roman"/>
+          <w:b/>
+          <w:szCs w:val="28"/>
+          <w:lang w:val="ro-RO"/>
+        </w:rPr>
+        <w:tab/>
+      </w:r>
+      <w:r>
+        <w:rPr>
+          <w:rFonts w:ascii="Times New Roman" w:hAnsi="Times New Roman" w:cs="Times New Roman"/>
+          <w:b/>
+          <w:szCs w:val="28"/>
+          <w:lang w:val="ro-RO"/>
+        </w:rPr>
+        <w:tab/>
+      </w:r>
+    </w:p>
+    <w:p>
+      <w:pPr>
+        <w:pStyle w:val="Heading1"/>
+        <w:numPr>
+          <w:ilvl w:val="0"/>
+          <w:numId w:val="0"/>
+        </w:numPr>
+        <w:rPr>
+          <w:lang w:val="ro-RO"/>
+        </w:rPr>
+      </w:pPr>
+      <w:bookmarkStart w:id="0" w:name="_Toc102598236"/>
+      <w:r>
+        <w:rPr>
+          <w:lang w:val="ro-RO"/>
+        </w:rPr>
+        <w:lastRenderedPageBreak/>
+        <w:t>Cuprins</w:t>
+      </w:r>
+      <w:bookmarkEnd w:id="0"/>
+    </w:p>
+    <w:sdt>
+      <w:sdtPr>
+        <w:id w:val="580880369"/>
+        <w:docPartObj>
+          <w:docPartGallery w:val="Table of Contents"/>
+          <w:docPartUnique/>
+        </w:docPartObj>
+      </w:sdtPr>
+      <w:sdtEndPr>
+        <w:rPr>
+          <w:rFonts w:asciiTheme="minorHAnsi" w:eastAsiaTheme="minorHAnsi" w:hAnsiTheme="minorHAnsi" w:cstheme="minorBidi"/>
+          <w:b/>
+          <w:bCs/>
+          <w:noProof/>
+          <w:color w:val="auto"/>
           <w:sz w:val="28"/>
-          <w:szCs w:val="28"/>
-          <w:lang w:val="ro-RO"/>
-        </w:rPr>
-      </w:pPr>
-      <w:r>
-        <w:rPr>
-          <w:rFonts w:ascii="Times New Roman" w:hAnsi="Times New Roman" w:cs="Times New Roman"/>
-          <w:b/>
-          <w:sz w:val="28"/>
-          <w:szCs w:val="28"/>
-          <w:lang w:val="ro-RO"/>
-        </w:rPr>
-        <w:t>BĂLȚI 2017</w:t>
-      </w:r>
+          <w:szCs w:val="22"/>
+        </w:rPr>
+      </w:sdtEndPr>
+      <w:sdtContent>
+        <w:p>
+          <w:pPr>
+            <w:pStyle w:val="TOCHeading"/>
+            <w:numPr>
+              <w:ilvl w:val="0"/>
+              <w:numId w:val="0"/>
+            </w:numPr>
+          </w:pPr>
+        </w:p>
+        <w:p>
+          <w:pPr>
+            <w:pStyle w:val="TOC1"/>
+            <w:tabs>
+              <w:tab w:val="right" w:leader="dot" w:pos="10790"/>
+            </w:tabs>
+            <w:rPr>
+              <w:rFonts w:eastAsiaTheme="minorEastAsia"/>
+              <w:noProof/>
+              <w:sz w:val="22"/>
+            </w:rPr>
+          </w:pPr>
+          <w:r>
+            <w:fldChar w:fldCharType="begin"/>
+          </w:r>
+          <w:r>
+            <w:instrText xml:space="preserve"> TOC \o "1-3" \h \z \u </w:instrText>
+          </w:r>
+          <w:r>
+            <w:fldChar w:fldCharType="separate"/>
+          </w:r>
+          <w:hyperlink w:anchor="_Toc102598236" w:history="1">
+            <w:r>
+              <w:rPr>
+                <w:rStyle w:val="Hyperlink"/>
+                <w:noProof/>
+                <w:lang w:val="ro-RO"/>
+              </w:rPr>
+              <w:t>Cuprins</w:t>
+            </w:r>
+            <w:r>
+              <w:rPr>
+                <w:noProof/>
+                <w:webHidden/>
+              </w:rPr>
+              <w:tab/>
+            </w:r>
+            <w:r>
+              <w:rPr>
+                <w:noProof/>
+                <w:webHidden/>
+              </w:rPr>
+              <w:fldChar w:fldCharType="begin"/>
+            </w:r>
+            <w:r>
+              <w:rPr>
+                <w:noProof/>
+                <w:webHidden/>
+              </w:rPr>
+              <w:instrText xml:space="preserve"> PAGEREF _Toc102598236 \h </w:instrText>
+            </w:r>
+            <w:r>
+              <w:rPr>
+                <w:noProof/>
+                <w:webHidden/>
+              </w:rPr>
+            </w:r>
+            <w:r>
+              <w:rPr>
+                <w:noProof/>
+                <w:webHidden/>
+              </w:rPr>
+              <w:fldChar w:fldCharType="separate"/>
+            </w:r>
+            <w:r>
+              <w:rPr>
+                <w:noProof/>
+                <w:webHidden/>
+              </w:rPr>
+              <w:t>1</w:t>
+            </w:r>
+            <w:r>
+              <w:rPr>
+                <w:noProof/>
+                <w:webHidden/>
+              </w:rPr>
+              <w:fldChar w:fldCharType="end"/>
+            </w:r>
+          </w:hyperlink>
+        </w:p>
+        <w:p>
+          <w:pPr>
+            <w:pStyle w:val="TOC1"/>
+            <w:tabs>
+              <w:tab w:val="right" w:leader="dot" w:pos="10790"/>
+            </w:tabs>
+            <w:rPr>
+              <w:rFonts w:eastAsiaTheme="minorEastAsia"/>
+              <w:noProof/>
+              <w:sz w:val="22"/>
+            </w:rPr>
+          </w:pPr>
+          <w:hyperlink w:anchor="_Toc102598237" w:history="1">
+            <w:r>
+              <w:rPr>
+                <w:rStyle w:val="Hyperlink"/>
+                <w:noProof/>
+                <w:lang w:val="ro-RO"/>
+              </w:rPr>
+              <w:t>Introducere</w:t>
+            </w:r>
+            <w:r>
+              <w:rPr>
+                <w:noProof/>
+                <w:webHidden/>
+              </w:rPr>
+              <w:tab/>
+            </w:r>
+            <w:r>
+              <w:rPr>
+                <w:noProof/>
+                <w:webHidden/>
+              </w:rPr>
+              <w:fldChar w:fldCharType="begin"/>
+            </w:r>
+            <w:r>
+              <w:rPr>
+                <w:noProof/>
+                <w:webHidden/>
+              </w:rPr>
+              <w:instrText xml:space="preserve"> PAGEREF _Toc102598237 \h </w:instrText>
+            </w:r>
+            <w:r>
+              <w:rPr>
+                <w:noProof/>
+                <w:webHidden/>
+              </w:rPr>
+            </w:r>
+            <w:r>
+              <w:rPr>
+                <w:noProof/>
+                <w:webHidden/>
+              </w:rPr>
+              <w:fldChar w:fldCharType="separate"/>
+            </w:r>
+            <w:r>
+              <w:rPr>
+                <w:noProof/>
+                <w:webHidden/>
+              </w:rPr>
+              <w:t>2</w:t>
+            </w:r>
+            <w:r>
+              <w:rPr>
+                <w:noProof/>
+                <w:webHidden/>
+              </w:rPr>
+              <w:fldChar w:fldCharType="end"/>
+            </w:r>
+          </w:hyperlink>
+        </w:p>
+        <w:p>
+          <w:pPr>
+            <w:pStyle w:val="TOC1"/>
+            <w:tabs>
+              <w:tab w:val="left" w:pos="440"/>
+              <w:tab w:val="right" w:leader="dot" w:pos="10790"/>
+            </w:tabs>
+            <w:rPr>
+              <w:rFonts w:eastAsiaTheme="minorEastAsia"/>
+              <w:noProof/>
+              <w:sz w:val="22"/>
+            </w:rPr>
+          </w:pPr>
+          <w:hyperlink w:anchor="_Toc102598238" w:history="1">
+            <w:r>
+              <w:rPr>
+                <w:rStyle w:val="Hyperlink"/>
+                <w:noProof/>
+                <w:lang w:val="ro-RO"/>
+              </w:rPr>
+              <w:t>2.</w:t>
+            </w:r>
+            <w:r>
+              <w:rPr>
+                <w:rFonts w:eastAsiaTheme="minorEastAsia"/>
+                <w:noProof/>
+                <w:sz w:val="22"/>
+              </w:rPr>
+              <w:tab/>
+            </w:r>
+            <w:r>
+              <w:rPr>
+                <w:rStyle w:val="Hyperlink"/>
+                <w:noProof/>
+                <w:lang w:val="ro-RO"/>
+              </w:rPr>
+              <w:t>Android App</w:t>
+            </w:r>
+            <w:r>
+              <w:rPr>
+                <w:noProof/>
+                <w:webHidden/>
+              </w:rPr>
+              <w:tab/>
+            </w:r>
+            <w:r>
+              <w:rPr>
+                <w:noProof/>
+                <w:webHidden/>
+              </w:rPr>
+              <w:fldChar w:fldCharType="begin"/>
+            </w:r>
+            <w:r>
+              <w:rPr>
+                <w:noProof/>
+                <w:webHidden/>
+              </w:rPr>
+              <w:instrText xml:space="preserve"> PAGEREF _Toc102598238 \h </w:instrText>
+            </w:r>
+            <w:r>
+              <w:rPr>
+                <w:noProof/>
+                <w:webHidden/>
+              </w:rPr>
+            </w:r>
+            <w:r>
+              <w:rPr>
+                <w:noProof/>
+                <w:webHidden/>
+              </w:rPr>
+              <w:fldChar w:fldCharType="separate"/>
+            </w:r>
+            <w:r>
+              <w:rPr>
+                <w:noProof/>
+                <w:webHidden/>
+              </w:rPr>
+              <w:t>3</w:t>
+            </w:r>
+            <w:r>
+              <w:rPr>
+                <w:noProof/>
+                <w:webHidden/>
+              </w:rPr>
+              <w:fldChar w:fldCharType="end"/>
+            </w:r>
+          </w:hyperlink>
+        </w:p>
+        <w:p>
+          <w:pPr>
+            <w:pStyle w:val="TOC1"/>
+            <w:tabs>
+              <w:tab w:val="right" w:leader="dot" w:pos="10790"/>
+            </w:tabs>
+            <w:rPr>
+              <w:rFonts w:eastAsiaTheme="minorEastAsia"/>
+              <w:noProof/>
+              <w:sz w:val="22"/>
+            </w:rPr>
+          </w:pPr>
+          <w:hyperlink w:anchor="_Toc102598239" w:history="1">
+            <w:r>
+              <w:rPr>
+                <w:rStyle w:val="Hyperlink"/>
+                <w:noProof/>
+                <w:lang w:val="ro-RO"/>
+              </w:rPr>
+              <w:t>3.</w:t>
+            </w:r>
+            <w:r>
+              <w:rPr>
+                <w:noProof/>
+                <w:webHidden/>
+              </w:rPr>
+              <w:tab/>
+            </w:r>
+            <w:r>
+              <w:rPr>
+                <w:noProof/>
+                <w:webHidden/>
+              </w:rPr>
+              <w:fldChar w:fldCharType="begin"/>
+            </w:r>
+            <w:r>
+              <w:rPr>
+                <w:noProof/>
+                <w:webHidden/>
+              </w:rPr>
+              <w:instrText xml:space="preserve"> PAGEREF _Toc102598239 \h </w:instrText>
+            </w:r>
+            <w:r>
+              <w:rPr>
+                <w:noProof/>
+                <w:webHidden/>
+              </w:rPr>
+            </w:r>
+            <w:r>
+              <w:rPr>
+                <w:noProof/>
+                <w:webHidden/>
+              </w:rPr>
+              <w:fldChar w:fldCharType="separate"/>
+            </w:r>
+            <w:r>
+              <w:rPr>
+                <w:noProof/>
+                <w:webHidden/>
+              </w:rPr>
+              <w:t>4</w:t>
+            </w:r>
+            <w:r>
+              <w:rPr>
+                <w:noProof/>
+                <w:webHidden/>
+              </w:rPr>
+              <w:fldChar w:fldCharType="end"/>
+            </w:r>
+          </w:hyperlink>
+        </w:p>
+        <w:p>
+          <w:pPr>
+            <w:pStyle w:val="TOC1"/>
+            <w:tabs>
+              <w:tab w:val="right" w:leader="dot" w:pos="10790"/>
+            </w:tabs>
+            <w:rPr>
+              <w:rFonts w:eastAsiaTheme="minorEastAsia"/>
+              <w:noProof/>
+              <w:sz w:val="22"/>
+            </w:rPr>
+          </w:pPr>
+          <w:hyperlink w:anchor="_Toc102598240" w:history="1">
+            <w:r>
+              <w:rPr>
+                <w:rStyle w:val="Hyperlink"/>
+                <w:noProof/>
+                <w:lang w:val="ro-RO"/>
+              </w:rPr>
+              <w:t>Concluzie</w:t>
+            </w:r>
+            <w:r>
+              <w:rPr>
+                <w:noProof/>
+                <w:webHidden/>
+              </w:rPr>
+              <w:tab/>
+            </w:r>
+            <w:r>
+              <w:rPr>
+                <w:noProof/>
+                <w:webHidden/>
+              </w:rPr>
+              <w:fldChar w:fldCharType="begin"/>
+            </w:r>
+            <w:r>
+              <w:rPr>
+                <w:noProof/>
+                <w:webHidden/>
+              </w:rPr>
+              <w:instrText xml:space="preserve"> PAGEREF _Toc102598240 \h </w:instrText>
+            </w:r>
+            <w:r>
+              <w:rPr>
+                <w:noProof/>
+                <w:webHidden/>
+              </w:rPr>
+            </w:r>
+            <w:r>
+              <w:rPr>
+                <w:noProof/>
+                <w:webHidden/>
+              </w:rPr>
+              <w:fldChar w:fldCharType="separate"/>
+            </w:r>
+            <w:r>
+              <w:rPr>
+                <w:noProof/>
+                <w:webHidden/>
+              </w:rPr>
+              <w:t>5</w:t>
+            </w:r>
+            <w:r>
+              <w:rPr>
+                <w:noProof/>
+                <w:webHidden/>
+              </w:rPr>
+              <w:fldChar w:fldCharType="end"/>
+            </w:r>
+          </w:hyperlink>
+        </w:p>
+        <w:p>
+          <w:pPr>
+            <w:pStyle w:val="TOC1"/>
+            <w:tabs>
+              <w:tab w:val="right" w:leader="dot" w:pos="10790"/>
+            </w:tabs>
+            <w:rPr>
+              <w:rFonts w:eastAsiaTheme="minorEastAsia"/>
+              <w:noProof/>
+              <w:sz w:val="22"/>
+            </w:rPr>
+          </w:pPr>
+          <w:hyperlink w:anchor="_Toc102598241" w:history="1">
+            <w:r>
+              <w:rPr>
+                <w:rStyle w:val="Hyperlink"/>
+                <w:noProof/>
+                <w:lang w:val="ro-RO"/>
+              </w:rPr>
+              <w:t>BIBLIOGRAFIE</w:t>
+            </w:r>
+            <w:r>
+              <w:rPr>
+                <w:noProof/>
+                <w:webHidden/>
+              </w:rPr>
+              <w:tab/>
+            </w:r>
+            <w:r>
+              <w:rPr>
+                <w:noProof/>
+                <w:webHidden/>
+              </w:rPr>
+              <w:fldChar w:fldCharType="begin"/>
+            </w:r>
+            <w:r>
+              <w:rPr>
+                <w:noProof/>
+                <w:webHidden/>
+              </w:rPr>
+              <w:instrText xml:space="preserve"> PAGEREF _Toc102598241 \h </w:instrText>
+            </w:r>
+            <w:r>
+              <w:rPr>
+                <w:noProof/>
+                <w:webHidden/>
+              </w:rPr>
+            </w:r>
+            <w:r>
+              <w:rPr>
+                <w:noProof/>
+                <w:webHidden/>
+              </w:rPr>
+              <w:fldChar w:fldCharType="separate"/>
+            </w:r>
+            <w:r>
+              <w:rPr>
+                <w:noProof/>
+                <w:webHidden/>
+              </w:rPr>
+              <w:t>6</w:t>
+            </w:r>
+            <w:r>
+              <w:rPr>
+                <w:noProof/>
+                <w:webHidden/>
+              </w:rPr>
+              <w:fldChar w:fldCharType="end"/>
+            </w:r>
+          </w:hyperlink>
+        </w:p>
+        <w:p>
+          <w:r>
+            <w:rPr>
+              <w:b/>
+              <w:bCs/>
+              <w:noProof/>
+            </w:rPr>
+            <w:fldChar w:fldCharType="end"/>
+          </w:r>
+        </w:p>
+      </w:sdtContent>
+    </w:sdt>
+    <w:p>
+      <w:pPr>
+        <w:rPr>
+          <w:lang w:val="ro-RO"/>
+        </w:rPr>
+      </w:pPr>
+    </w:p>
+    <w:p>
+      <w:pPr>
+        <w:pStyle w:val="Heading1"/>
+        <w:numPr>
+          <w:ilvl w:val="0"/>
+          <w:numId w:val="0"/>
+        </w:numPr>
+        <w:rPr>
+          <w:lang w:val="ro-RO"/>
+        </w:rPr>
+      </w:pPr>
+      <w:bookmarkStart w:id="1" w:name="_Toc102598237"/>
+      <w:r>
+        <w:rPr>
+          <w:lang w:val="ro-RO"/>
+        </w:rPr>
+        <w:lastRenderedPageBreak/>
+        <w:t>Introducere</w:t>
+      </w:r>
+      <w:bookmarkEnd w:id="1"/>
+    </w:p>
+    <w:p>
+      <w:pPr>
+        <w:ind w:firstLine="720"/>
+        <w:rPr>
+          <w:lang w:val="ro-RO"/>
+        </w:rPr>
+      </w:pPr>
+      <w:r>
+        <w:rPr>
+          <w:lang w:val="ro-RO"/>
+        </w:rPr>
+        <w:t xml:space="preserve">Android </w:t>
+      </w:r>
+      <w:r>
+        <w:rPr>
+          <w:lang w:val="ro-RO"/>
+        </w:rPr>
+        <w:t xml:space="preserve">- </w:t>
+      </w:r>
+      <w:r>
+        <w:rPr>
+          <w:lang w:val="ro-RO"/>
+        </w:rPr>
+        <w:t xml:space="preserve">este o platformă software și un sistem de operare pentru dispozitive și telefoane mobile bazată pe Linux, dezvoltată inițial de compania Google, iar mai târziu de consorțiul comercial Open Handset Alliance. </w:t>
+      </w:r>
+    </w:p>
+    <w:p>
+      <w:pPr>
+        <w:ind w:firstLine="720"/>
+        <w:rPr>
+          <w:lang w:val="ro-RO"/>
+        </w:rPr>
+      </w:pPr>
+      <w:r>
+        <w:rPr>
+          <w:lang w:val="ro-RO"/>
+        </w:rPr>
+        <w:t>Android permite dezvoltatorilor să scrie un cod gestionat în limbajul Java, controlând dispozitivul prin intermediul bibliotecilor Java dezvoltate de Google. Aplicațiile scrise în C și în alte limbaje pot fi compilate în cod mașină ARM și executate, dar acest model de dezvoltare nu este sprijinit oficial de către Google</w:t>
+      </w:r>
+      <w:r>
+        <w:rPr>
+          <w:lang w:val="ro-RO"/>
+        </w:rPr>
+        <w:t>.</w:t>
+      </w:r>
+    </w:p>
+    <w:p>
+      <w:pPr>
+        <w:ind w:firstLine="720"/>
+        <w:rPr>
+          <w:lang w:val="ro-RO"/>
+        </w:rPr>
+      </w:pPr>
+      <w:r>
+        <w:rPr>
+          <w:lang w:val="ro-RO"/>
+        </w:rPr>
+        <w:t>Lansarea platformei Android la 5 noiembrie 2007 a fost anunțată prin fondarea Open Handset Alliance, un consorțiu de 48 de companii de hardware, software și de telecomunicații, consacrat dezvoltării de standarde deschise pentru dispozitive mobile.</w:t>
+      </w:r>
+      <w:r>
+        <w:rPr>
+          <w:lang w:val="ro-RO"/>
+        </w:rPr>
+        <w:t xml:space="preserve"> </w:t>
+      </w:r>
+      <w:r>
+        <w:rPr>
+          <w:lang w:val="ro-RO"/>
+        </w:rPr>
+        <w:t>Google a lansat cea mai mare parte a codului Android sub licența Apache, o licență de tip free-software și open source.</w:t>
+      </w:r>
+    </w:p>
+    <w:p>
+      <w:pPr>
+        <w:ind w:firstLine="720"/>
+        <w:rPr>
+          <w:lang w:val="ro-RO"/>
+        </w:rPr>
+      </w:pPr>
+      <w:r>
+        <w:rPr>
+          <w:lang w:val="ro-RO"/>
+        </w:rPr>
+        <w:t>Google a dezvoltat și alte sisteme de operare bazate pe Android: Wear OS pentru ceasuri inteligente, Android TV pentru SmartTV și Android Auto pentru autoturisme.</w:t>
+      </w:r>
+    </w:p>
+    <w:p>
+      <w:pPr>
+        <w:ind w:firstLine="720"/>
+        <w:rPr>
+          <w:lang w:val="ro-RO"/>
+        </w:rPr>
+      </w:pPr>
+      <w:r>
+        <w:rPr>
+          <w:lang w:val="ro-RO"/>
+        </w:rPr>
+        <w:t>Pe măsură ce Android a crescut, la fel și controlul Google asupra sistemului de operare. Inițial, partenerii producători au putut personaliza cea mai mare parte a platformei după bunul lor plac, cu toate acestea, Google a adăugat în fiecare an mai multe servicii și condiții obligatorii cu fiecare an, ceea ce a asigurat avantaje pentru propria sa suită de aplicații.</w:t>
+      </w:r>
+    </w:p>
+    <w:p>
+      <w:pPr>
+        <w:ind w:firstLine="720"/>
+        <w:rPr>
+          <w:lang w:val="ro-RO"/>
+        </w:rPr>
+      </w:pPr>
+      <w:r>
+        <w:rPr>
+          <w:lang w:val="ro-RO"/>
+        </w:rPr>
+        <w:t>Luând în considerație informația data am decis că crearea unei aplicație pentru sistemul de operare Android ar fi o team potrivită pentru referatul dat.</w:t>
+      </w:r>
+    </w:p>
+    <w:p>
+      <w:pPr>
+        <w:ind w:firstLine="720"/>
+        <w:rPr>
+          <w:lang w:val="ro-RO"/>
+        </w:rPr>
+      </w:pPr>
+    </w:p>
+    <w:p>
+      <w:pPr>
+        <w:pStyle w:val="Heading1"/>
+        <w:rPr>
+          <w:lang w:val="ro-RO"/>
+        </w:rPr>
+      </w:pPr>
+      <w:bookmarkStart w:id="2" w:name="_Toc102598238"/>
+      <w:r>
+        <w:rPr>
+          <w:lang w:val="ro-RO"/>
+        </w:rPr>
+        <w:lastRenderedPageBreak/>
+        <w:t>Android App</w:t>
+      </w:r>
+      <w:bookmarkEnd w:id="2"/>
+    </w:p>
+    <w:p>
+      <w:pPr>
+        <w:pStyle w:val="Heading2"/>
+      </w:pPr>
+      <w:r>
+        <w:t xml:space="preserve">1.1 </w:t>
+      </w:r>
+      <w:r>
+        <w:t>C</w:t>
+      </w:r>
+      <w:bookmarkStart w:id="3" w:name="_GoBack"/>
+      <w:bookmarkEnd w:id="3"/>
+      <w:r>
+        <w:t>e</w:t>
+      </w:r>
+      <w:r>
+        <w:t xml:space="preserve"> este o aplicație Android</w:t>
+      </w:r>
+      <w:r>
+        <w:t>?</w:t>
+      </w:r>
+    </w:p>
+    <w:p>
+      <w:pPr>
+        <w:ind w:firstLine="360"/>
+        <w:rPr>
+          <w:lang w:val="ro-RO"/>
+        </w:rPr>
+      </w:pPr>
+      <w:r>
+        <w:rPr>
+          <w:lang w:val="ro-RO"/>
+        </w:rPr>
+        <w:t>O aplicație Android este o aplicație software care rulează pe platforma Android. Deoarece platforma Android este construită pentru dispozitive mobile, o aplicație Android tipică este concepută pentru un smartphone sau o tabletă PC care rulează pe sistemul de operare Android.</w:t>
+      </w:r>
+    </w:p>
+    <w:p>
+      <w:pPr>
+        <w:ind w:firstLine="360"/>
+        <w:rPr>
+          <w:lang w:val="ro-RO"/>
+        </w:rPr>
+      </w:pPr>
+      <w:r>
+        <w:rPr>
+          <w:lang w:val="ro-RO"/>
+        </w:rPr>
+        <w:t>Deși o aplicație Android poate fi pusă la dispoziție de către dezvoltatori prin intermediul site-urilor lor, majoritatea aplicațiilor Android sunt încărcate și publicate pe Android Market, un magazin online dedicat acestor aplicații. Android Market oferă atât aplicații gratuite, cât și cu prețuri.</w:t>
+      </w:r>
+    </w:p>
+    <w:p>
+      <w:pPr>
+        <w:pStyle w:val="Heading1"/>
+        <w:rPr>
+          <w:lang w:val="ro-RO"/>
+        </w:rPr>
+      </w:pPr>
+      <w:bookmarkStart w:id="4" w:name="_Toc102598239"/>
+      <w:bookmarkEnd w:id="4"/>
+    </w:p>
+    <w:p>
+      <w:pPr>
+        <w:pStyle w:val="Heading1"/>
+        <w:numPr>
+          <w:ilvl w:val="0"/>
+          <w:numId w:val="0"/>
+        </w:numPr>
+        <w:ind w:left="360"/>
+        <w:rPr>
+          <w:lang w:val="ro-RO"/>
+        </w:rPr>
+      </w:pPr>
+      <w:bookmarkStart w:id="5" w:name="_Toc102598240"/>
+      <w:r>
+        <w:rPr>
+          <w:lang w:val="ro-RO"/>
+        </w:rPr>
+        <w:lastRenderedPageBreak/>
+        <w:t>CONCLUZIE</w:t>
+      </w:r>
+      <w:bookmarkEnd w:id="5"/>
+    </w:p>
+    <w:p>
+      <w:pPr>
+        <w:pStyle w:val="Heading1"/>
+        <w:numPr>
+          <w:ilvl w:val="0"/>
+          <w:numId w:val="0"/>
+        </w:numPr>
+        <w:ind w:left="720" w:hanging="360"/>
+        <w:rPr>
+          <w:lang w:val="ro-RO"/>
+        </w:rPr>
+      </w:pPr>
+      <w:bookmarkStart w:id="6" w:name="_Toc102598241"/>
+      <w:r>
+        <w:rPr>
+          <w:lang w:val="ro-RO"/>
+        </w:rPr>
+        <w:lastRenderedPageBreak/>
+        <w:t>BIBLIOGRAFIE</w:t>
+      </w:r>
+      <w:bookmarkEnd w:id="6"/>
+    </w:p>
+    <w:p>
+      <w:pPr>
+        <w:rPr>
+          <w:lang w:val="ro-RO"/>
+        </w:rPr>
+      </w:pPr>
+      <w:hyperlink r:id="rId8" w:history="1">
+        <w:r>
+          <w:rPr>
+            <w:rStyle w:val="Hyperlink"/>
+            <w:lang w:val="ro-RO"/>
+          </w:rPr>
+          <w:t>https://www.techopedia.com/definition/25099/android-app</w:t>
+        </w:r>
+      </w:hyperlink>
+    </w:p>
+    <w:p>
+      <w:pPr>
+        <w:rPr>
+          <w:lang w:val="ro-RO"/>
+        </w:rPr>
+      </w:pPr>
+      <w:hyperlink r:id="rId9" w:history="1">
+        <w:r>
+          <w:rPr>
+            <w:rStyle w:val="Hyperlink"/>
+            <w:lang w:val="ro-RO"/>
+          </w:rPr>
+          <w:t>https://ro.wikipedia.org/wiki/Android_(sistem_de_operare)</w:t>
+        </w:r>
+      </w:hyperlink>
+    </w:p>
+    <w:p>
+      <w:pPr>
+        <w:rPr>
+          <w:lang w:val="ro-RO"/>
+        </w:rPr>
+      </w:pPr>
     </w:p>
     <w:sectPr>
+      <w:footerReference w:type="default" r:id="rId10"/>
       <w:pgSz w:w="12240" w:h="15840"/>
       <w:pgMar w:top="720" w:right="720" w:bottom="720" w:left="720" w:header="708" w:footer="708" w:gutter="0"/>
+      <w:pgNumType w:start="0"/>
       <w:cols w:space="708"/>
+      <w:titlePg/>
       <w:docGrid w:linePitch="360"/>
     </w:sectPr>
   </w:body>
 </w:document>
+</file>
+
+<file path=word/endnotes.xml><?xml version="1.0" encoding="utf-8"?>
+<w:endnotes xmlns:wpc="http://schemas.microsoft.com/office/word/2010/wordprocessingCanvas" xmlns:cx="http://schemas.microsoft.com/office/drawing/2014/chartex" xmlns:cx1="http://schemas.microsoft.com/office/drawing/2015/9/8/chartex" xmlns:cx2="http://schemas.microsoft.com/office/drawing/2015/10/21/chartex" xmlns:cx3="http://schemas.microsoft.com/office/drawing/2016/5/9/chartex" xmlns:cx4="http://schemas.microsoft.com/office/drawing/2016/5/10/chartex" xmlns:cx5="http://schemas.microsoft.com/office/drawing/2016/5/11/chartex" xmlns:cx6="http://schemas.microsoft.com/office/drawing/2016/5/12/chartex" xmlns:cx7="http://schemas.microsoft.com/office/drawing/2016/5/13/chartex" xmlns:cx8="http://schemas.microsoft.com/office/drawing/2016/5/14/chartex" xmlns:mc="http://schemas.openxmlformats.org/markup-compatibility/2006" xmlns:aink="http://schemas.microsoft.com/office/drawing/2016/ink" xmlns:am3d="http://schemas.microsoft.com/office/drawing/2017/model3d" xmlns:o="urn:schemas-microsoft-com:office:office" xmlns:r="http://schemas.openxmlformats.org/officeDocument/2006/relationships" xmlns:m="http://schemas.openxmlformats.org/officeDocument/2006/math" xmlns:v="urn:schemas-microsoft-com:vml" xmlns:wp14="http://schemas.microsoft.com/office/word/2010/wordprocessingDrawing" xmlns:wp="http://schemas.openxmlformats.org/drawingml/2006/wordprocessingDrawing" xmlns:w10="urn:schemas-microsoft-com:office:word" xmlns:w="http://schemas.openxmlformats.org/wordprocessingml/2006/main" xmlns:w14="http://schemas.microsoft.com/office/word/2010/wordml" xmlns:w15="http://schemas.microsoft.com/office/word/2012/wordml" xmlns:w16cid="http://schemas.microsoft.com/office/word/2016/wordml/cid" xmlns:w16se="http://schemas.microsoft.com/office/word/2015/wordml/symex" xmlns:wpg="http://schemas.microsoft.com/office/word/2010/wordprocessingGroup" xmlns:wpi="http://schemas.microsoft.com/office/word/2010/wordprocessingInk" xmlns:wne="http://schemas.microsoft.com/office/word/2006/wordml" xmlns:wps="http://schemas.microsoft.com/office/word/2010/wordprocessingShape" mc:Ignorable="w14 w15 w16se w16cid wp14">
+  <w:endnote w:type="separator" w:id="-1">
+    <w:p>
+      <w:pPr>
+        <w:spacing w:after="0" w:line="240" w:lineRule="auto"/>
+      </w:pPr>
+      <w:r>
+        <w:separator/>
+      </w:r>
+    </w:p>
+  </w:endnote>
+  <w:endnote w:type="continuationSeparator" w:id="0">
+    <w:p>
+      <w:pPr>
+        <w:spacing w:after="0" w:line="240" w:lineRule="auto"/>
+      </w:pPr>
+      <w:r>
+        <w:continuationSeparator/>
+      </w:r>
+    </w:p>
+  </w:endnote>
+</w:endnotes>
+</file>
+
+<file path=word/footer1.xml><?xml version="1.0" encoding="utf-8"?>
+<w:ftr xmlns:wpc="http://schemas.microsoft.com/office/word/2010/wordprocessingCanvas" xmlns:cx="http://schemas.microsoft.com/office/drawing/2014/chartex" xmlns:cx1="http://schemas.microsoft.com/office/drawing/2015/9/8/chartex" xmlns:cx2="http://schemas.microsoft.com/office/drawing/2015/10/21/chartex" xmlns:cx3="http://schemas.microsoft.com/office/drawing/2016/5/9/chartex" xmlns:cx4="http://schemas.microsoft.com/office/drawing/2016/5/10/chartex" xmlns:cx5="http://schemas.microsoft.com/office/drawing/2016/5/11/chartex" xmlns:cx6="http://schemas.microsoft.com/office/drawing/2016/5/12/chartex" xmlns:cx7="http://schemas.microsoft.com/office/drawing/2016/5/13/chartex" xmlns:cx8="http://schemas.microsoft.com/office/drawing/2016/5/14/chartex" xmlns:mc="http://schemas.openxmlformats.org/markup-compatibility/2006" xmlns:aink="http://schemas.microsoft.com/office/drawing/2016/ink" xmlns:am3d="http://schemas.microsoft.com/office/drawing/2017/model3d" xmlns:o="urn:schemas-microsoft-com:office:office" xmlns:r="http://schemas.openxmlformats.org/officeDocument/2006/relationships" xmlns:m="http://schemas.openxmlformats.org/officeDocument/2006/math" xmlns:v="urn:schemas-microsoft-com:vml" xmlns:wp14="http://schemas.microsoft.com/office/word/2010/wordprocessingDrawing" xmlns:wp="http://schemas.openxmlformats.org/drawingml/2006/wordprocessingDrawing" xmlns:w10="urn:schemas-microsoft-com:office:word" xmlns:w="http://schemas.openxmlformats.org/wordprocessingml/2006/main" xmlns:w14="http://schemas.microsoft.com/office/word/2010/wordml" xmlns:w15="http://schemas.microsoft.com/office/word/2012/wordml" xmlns:w16cid="http://schemas.microsoft.com/office/word/2016/wordml/cid" xmlns:w16se="http://schemas.microsoft.com/office/word/2015/wordml/symex" xmlns:wpg="http://schemas.microsoft.com/office/word/2010/wordprocessingGroup" xmlns:wpi="http://schemas.microsoft.com/office/word/2010/wordprocessingInk" xmlns:wne="http://schemas.microsoft.com/office/word/2006/wordml" xmlns:wps="http://schemas.microsoft.com/office/word/2010/wordprocessingShape" mc:Ignorable="w14 w15 w16se w16cid wp14">
+  <w:sdt>
+    <w:sdtPr>
+      <w:id w:val="1613625884"/>
+      <w:docPartObj>
+        <w:docPartGallery w:val="Page Numbers (Bottom of Page)"/>
+        <w:docPartUnique/>
+      </w:docPartObj>
+    </w:sdtPr>
+    <w:sdtEndPr>
+      <w:rPr>
+        <w:noProof/>
+      </w:rPr>
+    </w:sdtEndPr>
+    <w:sdtContent>
+      <w:p>
+        <w:pPr>
+          <w:pStyle w:val="Footer"/>
+          <w:jc w:val="right"/>
+        </w:pPr>
+        <w:r>
+          <w:fldChar w:fldCharType="begin"/>
+        </w:r>
+        <w:r>
+          <w:instrText xml:space="preserve"> PAGE   \* MERGEFORMAT </w:instrText>
+        </w:r>
+        <w:r>
+          <w:fldChar w:fldCharType="separate"/>
+        </w:r>
+        <w:r>
+          <w:rPr>
+            <w:noProof/>
+          </w:rPr>
+          <w:t>2</w:t>
+        </w:r>
+        <w:r>
+          <w:rPr>
+            <w:noProof/>
+          </w:rPr>
+          <w:fldChar w:fldCharType="end"/>
+        </w:r>
+      </w:p>
+    </w:sdtContent>
+  </w:sdt>
+  <w:p>
+    <w:pPr>
+      <w:pStyle w:val="Footer"/>
+      <w:jc w:val="right"/>
+    </w:pPr>
+  </w:p>
+</w:ftr>
+</file>
+
+<file path=word/footnotes.xml><?xml version="1.0" encoding="utf-8"?>
+<w:footnotes xmlns:wpc="http://schemas.microsoft.com/office/word/2010/wordprocessingCanvas" xmlns:cx="http://schemas.microsoft.com/office/drawing/2014/chartex" xmlns:cx1="http://schemas.microsoft.com/office/drawing/2015/9/8/chartex" xmlns:cx2="http://schemas.microsoft.com/office/drawing/2015/10/21/chartex" xmlns:cx3="http://schemas.microsoft.com/office/drawing/2016/5/9/chartex" xmlns:cx4="http://schemas.microsoft.com/office/drawing/2016/5/10/chartex" xmlns:cx5="http://schemas.microsoft.com/office/drawing/2016/5/11/chartex" xmlns:cx6="http://schemas.microsoft.com/office/drawing/2016/5/12/chartex" xmlns:cx7="http://schemas.microsoft.com/office/drawing/2016/5/13/chartex" xmlns:cx8="http://schemas.microsoft.com/office/drawing/2016/5/14/chartex" xmlns:mc="http://schemas.openxmlformats.org/markup-compatibility/2006" xmlns:aink="http://schemas.microsoft.com/office/drawing/2016/ink" xmlns:am3d="http://schemas.microsoft.com/office/drawing/2017/model3d" xmlns:o="urn:schemas-microsoft-com:office:office" xmlns:r="http://schemas.openxmlformats.org/officeDocument/2006/relationships" xmlns:m="http://schemas.openxmlformats.org/officeDocument/2006/math" xmlns:v="urn:schemas-microsoft-com:vml" xmlns:wp14="http://schemas.microsoft.com/office/word/2010/wordprocessingDrawing" xmlns:wp="http://schemas.openxmlformats.org/drawingml/2006/wordprocessingDrawing" xmlns:w10="urn:schemas-microsoft-com:office:word" xmlns:w="http://schemas.openxmlformats.org/wordprocessingml/2006/main" xmlns:w14="http://schemas.microsoft.com/office/word/2010/wordml" xmlns:w15="http://schemas.microsoft.com/office/word/2012/wordml" xmlns:w16cid="http://schemas.microsoft.com/office/word/2016/wordml/cid" xmlns:w16se="http://schemas.microsoft.com/office/word/2015/wordml/symex" xmlns:wpg="http://schemas.microsoft.com/office/word/2010/wordprocessingGroup" xmlns:wpi="http://schemas.microsoft.com/office/word/2010/wordprocessingInk" xmlns:wne="http://schemas.microsoft.com/office/word/2006/wordml" xmlns:wps="http://schemas.microsoft.com/office/word/2010/wordprocessingShape" mc:Ignorable="w14 w15 w16se w16cid wp14">
+  <w:footnote w:type="separator" w:id="-1">
+    <w:p>
+      <w:pPr>
+        <w:spacing w:after="0" w:line="240" w:lineRule="auto"/>
+      </w:pPr>
+      <w:r>
+        <w:separator/>
+      </w:r>
+    </w:p>
+  </w:footnote>
+  <w:footnote w:type="continuationSeparator" w:id="0">
+    <w:p>
+      <w:pPr>
+        <w:spacing w:after="0" w:line="240" w:lineRule="auto"/>
+      </w:pPr>
+      <w:r>
+        <w:continuationSeparator/>
+      </w:r>
+    </w:p>
+  </w:footnote>
+</w:footnotes>
+</file>
+
+<file path=word/numbering.xml><?xml version="1.0" encoding="utf-8"?>
+<w:numbering xmlns:wpc="http://schemas.microsoft.com/office/word/2010/wordprocessingCanvas" xmlns:cx="http://schemas.microsoft.com/office/drawing/2014/chartex" xmlns:cx1="http://schemas.microsoft.com/office/drawing/2015/9/8/chartex" xmlns:cx2="http://schemas.microsoft.com/office/drawing/2015/10/21/chartex" xmlns:cx3="http://schemas.microsoft.com/office/drawing/2016/5/9/chartex" xmlns:cx4="http://schemas.microsoft.com/office/drawing/2016/5/10/chartex" xmlns:cx5="http://schemas.microsoft.com/office/drawing/2016/5/11/chartex" xmlns:cx6="http://schemas.microsoft.com/office/drawing/2016/5/12/chartex" xmlns:cx7="http://schemas.microsoft.com/office/drawing/2016/5/13/chartex" xmlns:cx8="http://schemas.microsoft.com/office/drawing/2016/5/14/chartex" xmlns:mc="http://schemas.openxmlformats.org/markup-compatibility/2006" xmlns:aink="http://schemas.microsoft.com/office/drawing/2016/ink" xmlns:am3d="http://schemas.microsoft.com/office/drawing/2017/model3d" xmlns:o="urn:schemas-microsoft-com:office:office" xmlns:r="http://schemas.openxmlformats.org/officeDocument/2006/relationships" xmlns:m="http://schemas.openxmlformats.org/officeDocument/2006/math" xmlns:v="urn:schemas-microsoft-com:vml" xmlns:wp14="http://schemas.microsoft.com/office/word/2010/wordprocessingDrawing" xmlns:wp="http://schemas.openxmlformats.org/drawingml/2006/wordprocessingDrawing" xmlns:w10="urn:schemas-microsoft-com:office:word" xmlns:w="http://schemas.openxmlformats.org/wordprocessingml/2006/main" xmlns:w14="http://schemas.microsoft.com/office/word/2010/wordml" xmlns:w15="http://schemas.microsoft.com/office/word/2012/wordml" xmlns:w16cid="http://schemas.microsoft.com/office/word/2016/wordml/cid" xmlns:w16se="http://schemas.microsoft.com/office/word/2015/wordml/symex" xmlns:wpg="http://schemas.microsoft.com/office/word/2010/wordprocessingGroup" xmlns:wpi="http://schemas.microsoft.com/office/word/2010/wordprocessingInk" xmlns:wne="http://schemas.microsoft.com/office/word/2006/wordml" xmlns:wps="http://schemas.microsoft.com/office/word/2010/wordprocessingShape" mc:Ignorable="w14 w15 w16se w16cid wp14">
+  <w:abstractNum w:abstractNumId="0" w15:restartNumberingAfterBreak="0">
+    <w:nsid w:val="1C5B7CDF"/>
+    <w:multiLevelType w:val="hybridMultilevel"/>
+    <w:tmpl w:val="9F0280BE"/>
+    <w:lvl w:ilvl="0" w:tplc="E37CAAC8">
+      <w:start w:val="1"/>
+      <w:numFmt w:val="decimal"/>
+      <w:lvlText w:val="%1."/>
+      <w:lvlJc w:val="left"/>
+      <w:pPr>
+        <w:ind w:left="720" w:hanging="360"/>
+      </w:pPr>
+    </w:lvl>
+    <w:lvl w:ilvl="1" w:tplc="04090019" w:tentative="1">
+      <w:start w:val="1"/>
+      <w:numFmt w:val="lowerLetter"/>
+      <w:lvlText w:val="%2."/>
+      <w:lvlJc w:val="left"/>
+      <w:pPr>
+        <w:ind w:left="1440" w:hanging="360"/>
+      </w:pPr>
+    </w:lvl>
+    <w:lvl w:ilvl="2" w:tplc="0409001B" w:tentative="1">
+      <w:start w:val="1"/>
+      <w:numFmt w:val="lowerRoman"/>
+      <w:lvlText w:val="%3."/>
+      <w:lvlJc w:val="right"/>
+      <w:pPr>
+        <w:ind w:left="2160" w:hanging="180"/>
+      </w:pPr>
+    </w:lvl>
+    <w:lvl w:ilvl="3" w:tplc="0409000F" w:tentative="1">
+      <w:start w:val="1"/>
+      <w:numFmt w:val="decimal"/>
+      <w:lvlText w:val="%4."/>
+      <w:lvlJc w:val="left"/>
+      <w:pPr>
+        <w:ind w:left="2880" w:hanging="360"/>
+      </w:pPr>
+    </w:lvl>
+    <w:lvl w:ilvl="4" w:tplc="04090019" w:tentative="1">
+      <w:start w:val="1"/>
+      <w:numFmt w:val="lowerLetter"/>
+      <w:lvlText w:val="%5."/>
+      <w:lvlJc w:val="left"/>
+      <w:pPr>
+        <w:ind w:left="3600" w:hanging="360"/>
+      </w:pPr>
+    </w:lvl>
+    <w:lvl w:ilvl="5" w:tplc="0409001B" w:tentative="1">
+      <w:start w:val="1"/>
+      <w:numFmt w:val="lowerRoman"/>
+      <w:lvlText w:val="%6."/>
+      <w:lvlJc w:val="right"/>
+      <w:pPr>
+        <w:ind w:left="4320" w:hanging="180"/>
+      </w:pPr>
+    </w:lvl>
+    <w:lvl w:ilvl="6" w:tplc="0409000F" w:tentative="1">
+      <w:start w:val="1"/>
+      <w:numFmt w:val="decimal"/>
+      <w:lvlText w:val="%7."/>
+      <w:lvlJc w:val="left"/>
+      <w:pPr>
+        <w:ind w:left="5040" w:hanging="360"/>
+      </w:pPr>
+    </w:lvl>
+    <w:lvl w:ilvl="7" w:tplc="04090019" w:tentative="1">
+      <w:start w:val="1"/>
+      <w:numFmt w:val="lowerLetter"/>
+      <w:lvlText w:val="%8."/>
+      <w:lvlJc w:val="left"/>
+      <w:pPr>
+        <w:ind w:left="5760" w:hanging="360"/>
+      </w:pPr>
+    </w:lvl>
+    <w:lvl w:ilvl="8" w:tplc="0409001B" w:tentative="1">
+      <w:start w:val="1"/>
+      <w:numFmt w:val="lowerRoman"/>
+      <w:lvlText w:val="%9."/>
+      <w:lvlJc w:val="right"/>
+      <w:pPr>
+        <w:ind w:left="6480" w:hanging="180"/>
+      </w:pPr>
+    </w:lvl>
+  </w:abstractNum>
+  <w:abstractNum w:abstractNumId="1" w15:restartNumberingAfterBreak="0">
+    <w:nsid w:val="4D0A4C06"/>
+    <w:multiLevelType w:val="hybridMultilevel"/>
+    <w:tmpl w:val="7A1E427C"/>
+    <w:lvl w:ilvl="0" w:tplc="AC68ABC8">
+      <w:start w:val="1"/>
+      <w:numFmt w:val="decimal"/>
+      <w:pStyle w:val="Heading1"/>
+      <w:lvlText w:val="%1."/>
+      <w:lvlJc w:val="left"/>
+      <w:pPr>
+        <w:ind w:left="720" w:hanging="360"/>
+      </w:pPr>
+    </w:lvl>
+    <w:lvl w:ilvl="1" w:tplc="04090019" w:tentative="1">
+      <w:start w:val="1"/>
+      <w:numFmt w:val="lowerLetter"/>
+      <w:lvlText w:val="%2."/>
+      <w:lvlJc w:val="left"/>
+      <w:pPr>
+        <w:ind w:left="1440" w:hanging="360"/>
+      </w:pPr>
+    </w:lvl>
+    <w:lvl w:ilvl="2" w:tplc="0409001B" w:tentative="1">
+      <w:start w:val="1"/>
+      <w:numFmt w:val="lowerRoman"/>
+      <w:lvlText w:val="%3."/>
+      <w:lvlJc w:val="right"/>
+      <w:pPr>
+        <w:ind w:left="2160" w:hanging="180"/>
+      </w:pPr>
+    </w:lvl>
+    <w:lvl w:ilvl="3" w:tplc="0409000F" w:tentative="1">
+      <w:start w:val="1"/>
+      <w:numFmt w:val="decimal"/>
+      <w:lvlText w:val="%4."/>
+      <w:lvlJc w:val="left"/>
+      <w:pPr>
+        <w:ind w:left="2880" w:hanging="360"/>
+      </w:pPr>
+    </w:lvl>
+    <w:lvl w:ilvl="4" w:tplc="04090019" w:tentative="1">
+      <w:start w:val="1"/>
+      <w:numFmt w:val="lowerLetter"/>
+      <w:lvlText w:val="%5."/>
+      <w:lvlJc w:val="left"/>
+      <w:pPr>
+        <w:ind w:left="3600" w:hanging="360"/>
+      </w:pPr>
+    </w:lvl>
+    <w:lvl w:ilvl="5" w:tplc="0409001B" w:tentative="1">
+      <w:start w:val="1"/>
+      <w:numFmt w:val="lowerRoman"/>
+      <w:lvlText w:val="%6."/>
+      <w:lvlJc w:val="right"/>
+      <w:pPr>
+        <w:ind w:left="4320" w:hanging="180"/>
+      </w:pPr>
+    </w:lvl>
+    <w:lvl w:ilvl="6" w:tplc="0409000F" w:tentative="1">
+      <w:start w:val="1"/>
+      <w:numFmt w:val="decimal"/>
+      <w:lvlText w:val="%7."/>
+      <w:lvlJc w:val="left"/>
+      <w:pPr>
+        <w:ind w:left="5040" w:hanging="360"/>
+      </w:pPr>
+    </w:lvl>
+    <w:lvl w:ilvl="7" w:tplc="04090019" w:tentative="1">
+      <w:start w:val="1"/>
+      <w:numFmt w:val="lowerLetter"/>
+      <w:lvlText w:val="%8."/>
+      <w:lvlJc w:val="left"/>
+      <w:pPr>
+        <w:ind w:left="5760" w:hanging="360"/>
+      </w:pPr>
+    </w:lvl>
+    <w:lvl w:ilvl="8" w:tplc="0409001B" w:tentative="1">
+      <w:start w:val="1"/>
+      <w:numFmt w:val="lowerRoman"/>
+      <w:lvlText w:val="%9."/>
+      <w:lvlJc w:val="right"/>
+      <w:pPr>
+        <w:ind w:left="6480" w:hanging="180"/>
+      </w:pPr>
+    </w:lvl>
+  </w:abstractNum>
+  <w:num w:numId="1">
+    <w:abstractNumId w:val="1"/>
+  </w:num>
+  <w:num w:numId="2">
+    <w:abstractNumId w:val="0"/>
+  </w:num>
+</w:numbering>
 </file>
 
 <file path=word/styles.xml><?xml version="1.0" encoding="utf-8"?>
@@ -1016,6 +2125,38 @@
   <w:style w:type="paragraph" w:default="1" w:styleId="Normal">
     <w:name w:val="Normal"/>
     <w:qFormat/>
+    <w:rsid w:val="00B90EA1"/>
+    <w:rPr>
+      <w:sz w:val="28"/>
+    </w:rPr>
+  </w:style>
+  <w:style w:type="paragraph" w:styleId="Heading1">
+    <w:name w:val="heading 1"/>
+    <w:basedOn w:val="Normal"/>
+    <w:next w:val="Normal"/>
+    <w:link w:val="Heading1Char"/>
+    <w:autoRedefine/>
+    <w:uiPriority w:val="9"/>
+    <w:qFormat/>
+    <w:rsid w:val="00D9404F"/>
+    <w:pPr>
+      <w:keepNext/>
+      <w:keepLines/>
+      <w:pageBreakBefore/>
+      <w:numPr>
+        <w:numId w:val="1"/>
+      </w:numPr>
+      <w:spacing w:before="240" w:after="240"/>
+      <w:jc w:val="center"/>
+      <w:outlineLvl w:val="0"/>
+    </w:pPr>
+    <w:rPr>
+      <w:rFonts w:ascii="Arial" w:eastAsiaTheme="majorEastAsia" w:hAnsi="Arial" w:cstheme="majorBidi"/>
+      <w:b/>
+      <w:color w:val="000000" w:themeColor="text1"/>
+      <w:sz w:val="32"/>
+      <w:szCs w:val="32"/>
+    </w:rPr>
   </w:style>
   <w:style w:type="paragraph" w:styleId="Heading2">
     <w:name w:val="heading 2"/>
@@ -1026,20 +2167,21 @@
     <w:uiPriority w:val="9"/>
     <w:unhideWhenUsed/>
     <w:qFormat/>
-    <w:rsid w:val="00972B7C"/>
+    <w:rsid w:val="00D9404F"/>
     <w:pPr>
       <w:keepNext/>
       <w:keepLines/>
-      <w:spacing w:before="40" w:after="0"/>
+      <w:spacing w:before="240" w:after="240"/>
+      <w:ind w:firstLine="357"/>
       <w:jc w:val="both"/>
       <w:outlineLvl w:val="1"/>
     </w:pPr>
     <w:rPr>
-      <w:rFonts w:asciiTheme="majorHAnsi" w:eastAsiaTheme="majorEastAsia" w:hAnsiTheme="majorHAnsi" w:cstheme="majorBidi"/>
+      <w:rFonts w:ascii="Arial" w:eastAsiaTheme="majorEastAsia" w:hAnsi="Arial" w:cstheme="majorBidi"/>
       <w:b/>
-      <w:color w:val="2F5496" w:themeColor="accent1" w:themeShade="BF"/>
-      <w:sz w:val="28"/>
+      <w:color w:val="000000" w:themeColor="text1"/>
       <w:szCs w:val="26"/>
+      <w:lang w:val="ro-RO"/>
     </w:rPr>
   </w:style>
   <w:style w:type="character" w:default="1" w:styleId="DefaultParagraphFont">
@@ -1074,19 +2216,197 @@
     <w:basedOn w:val="DefaultParagraphFont"/>
     <w:link w:val="Heading2"/>
     <w:uiPriority w:val="9"/>
-    <w:rsid w:val="00972B7C"/>
+    <w:rsid w:val="00D9404F"/>
     <w:rPr>
-      <w:rFonts w:asciiTheme="majorHAnsi" w:eastAsiaTheme="majorEastAsia" w:hAnsiTheme="majorHAnsi" w:cstheme="majorBidi"/>
+      <w:rFonts w:ascii="Arial" w:eastAsiaTheme="majorEastAsia" w:hAnsi="Arial" w:cstheme="majorBidi"/>
       <w:b/>
-      <w:color w:val="2F5496" w:themeColor="accent1" w:themeShade="BF"/>
+      <w:color w:val="000000" w:themeColor="text1"/>
       <w:sz w:val="28"/>
       <w:szCs w:val="26"/>
+      <w:lang w:val="ro-RO"/>
     </w:rPr>
   </w:style>
   <w:style w:type="character" w:customStyle="1" w:styleId="markedcontent">
     <w:name w:val="markedcontent"/>
     <w:basedOn w:val="DefaultParagraphFont"/>
     <w:rsid w:val="002A676D"/>
+  </w:style>
+  <w:style w:type="paragraph" w:styleId="Header">
+    <w:name w:val="header"/>
+    <w:basedOn w:val="Normal"/>
+    <w:link w:val="HeaderChar"/>
+    <w:uiPriority w:val="99"/>
+    <w:unhideWhenUsed/>
+    <w:rsid w:val="00353E18"/>
+    <w:pPr>
+      <w:tabs>
+        <w:tab w:val="center" w:pos="4844"/>
+        <w:tab w:val="right" w:pos="9689"/>
+      </w:tabs>
+      <w:spacing w:after="0" w:line="240" w:lineRule="auto"/>
+    </w:pPr>
+  </w:style>
+  <w:style w:type="character" w:customStyle="1" w:styleId="HeaderChar">
+    <w:name w:val="Header Char"/>
+    <w:basedOn w:val="DefaultParagraphFont"/>
+    <w:link w:val="Header"/>
+    <w:uiPriority w:val="99"/>
+    <w:rsid w:val="00353E18"/>
+  </w:style>
+  <w:style w:type="paragraph" w:styleId="Footer">
+    <w:name w:val="footer"/>
+    <w:basedOn w:val="Normal"/>
+    <w:link w:val="FooterChar"/>
+    <w:uiPriority w:val="99"/>
+    <w:unhideWhenUsed/>
+    <w:rsid w:val="00353E18"/>
+    <w:pPr>
+      <w:tabs>
+        <w:tab w:val="center" w:pos="4844"/>
+        <w:tab w:val="right" w:pos="9689"/>
+      </w:tabs>
+      <w:spacing w:after="0" w:line="240" w:lineRule="auto"/>
+    </w:pPr>
+  </w:style>
+  <w:style w:type="character" w:customStyle="1" w:styleId="FooterChar">
+    <w:name w:val="Footer Char"/>
+    <w:basedOn w:val="DefaultParagraphFont"/>
+    <w:link w:val="Footer"/>
+    <w:uiPriority w:val="99"/>
+    <w:rsid w:val="00353E18"/>
+  </w:style>
+  <w:style w:type="character" w:customStyle="1" w:styleId="Heading1Char">
+    <w:name w:val="Heading 1 Char"/>
+    <w:basedOn w:val="DefaultParagraphFont"/>
+    <w:link w:val="Heading1"/>
+    <w:uiPriority w:val="9"/>
+    <w:rsid w:val="00D9404F"/>
+    <w:rPr>
+      <w:rFonts w:ascii="Arial" w:eastAsiaTheme="majorEastAsia" w:hAnsi="Arial" w:cstheme="majorBidi"/>
+      <w:b/>
+      <w:color w:val="000000" w:themeColor="text1"/>
+      <w:sz w:val="32"/>
+      <w:szCs w:val="32"/>
+    </w:rPr>
+  </w:style>
+  <w:style w:type="paragraph" w:styleId="TOCHeading">
+    <w:name w:val="TOC Heading"/>
+    <w:basedOn w:val="Heading1"/>
+    <w:next w:val="Normal"/>
+    <w:uiPriority w:val="39"/>
+    <w:unhideWhenUsed/>
+    <w:qFormat/>
+    <w:rsid w:val="00AC75C9"/>
+    <w:pPr>
+      <w:pageBreakBefore w:val="0"/>
+      <w:outlineLvl w:val="9"/>
+    </w:pPr>
+    <w:rPr>
+      <w:rFonts w:asciiTheme="majorHAnsi" w:hAnsiTheme="majorHAnsi"/>
+      <w:b w:val="0"/>
+      <w:color w:val="2F5496" w:themeColor="accent1" w:themeShade="BF"/>
+    </w:rPr>
+  </w:style>
+  <w:style w:type="paragraph" w:styleId="TOC1">
+    <w:name w:val="toc 1"/>
+    <w:basedOn w:val="Normal"/>
+    <w:next w:val="Normal"/>
+    <w:autoRedefine/>
+    <w:uiPriority w:val="39"/>
+    <w:unhideWhenUsed/>
+    <w:rsid w:val="00AC75C9"/>
+    <w:pPr>
+      <w:spacing w:after="100"/>
+    </w:pPr>
+  </w:style>
+  <w:style w:type="character" w:styleId="Hyperlink">
+    <w:name w:val="Hyperlink"/>
+    <w:basedOn w:val="DefaultParagraphFont"/>
+    <w:uiPriority w:val="99"/>
+    <w:unhideWhenUsed/>
+    <w:rsid w:val="00AC75C9"/>
+    <w:rPr>
+      <w:color w:val="0563C1" w:themeColor="hyperlink"/>
+      <w:u w:val="single"/>
+    </w:rPr>
+  </w:style>
+  <w:style w:type="character" w:styleId="UnresolvedMention">
+    <w:name w:val="Unresolved Mention"/>
+    <w:basedOn w:val="DefaultParagraphFont"/>
+    <w:uiPriority w:val="99"/>
+    <w:semiHidden/>
+    <w:unhideWhenUsed/>
+    <w:rsid w:val="00FA6FCE"/>
+    <w:rPr>
+      <w:color w:val="605E5C"/>
+      <w:shd w:val="clear" w:color="auto" w:fill="E1DFDD"/>
+    </w:rPr>
+  </w:style>
+  <w:style w:type="paragraph" w:styleId="HTMLPreformatted">
+    <w:name w:val="HTML Preformatted"/>
+    <w:basedOn w:val="Normal"/>
+    <w:link w:val="HTMLPreformattedChar"/>
+    <w:uiPriority w:val="99"/>
+    <w:semiHidden/>
+    <w:unhideWhenUsed/>
+    <w:rsid w:val="00B90EA1"/>
+    <w:pPr>
+      <w:tabs>
+        <w:tab w:val="left" w:pos="916"/>
+        <w:tab w:val="left" w:pos="1832"/>
+        <w:tab w:val="left" w:pos="2748"/>
+        <w:tab w:val="left" w:pos="3664"/>
+        <w:tab w:val="left" w:pos="4580"/>
+        <w:tab w:val="left" w:pos="5496"/>
+        <w:tab w:val="left" w:pos="6412"/>
+        <w:tab w:val="left" w:pos="7328"/>
+        <w:tab w:val="left" w:pos="8244"/>
+        <w:tab w:val="left" w:pos="9160"/>
+        <w:tab w:val="left" w:pos="10076"/>
+        <w:tab w:val="left" w:pos="10992"/>
+        <w:tab w:val="left" w:pos="11908"/>
+        <w:tab w:val="left" w:pos="12824"/>
+        <w:tab w:val="left" w:pos="13740"/>
+        <w:tab w:val="left" w:pos="14656"/>
+      </w:tabs>
+      <w:spacing w:after="0" w:line="240" w:lineRule="auto"/>
+    </w:pPr>
+    <w:rPr>
+      <w:rFonts w:ascii="Courier New" w:eastAsia="Times New Roman" w:hAnsi="Courier New" w:cs="Courier New"/>
+      <w:sz w:val="20"/>
+      <w:szCs w:val="20"/>
+    </w:rPr>
+  </w:style>
+  <w:style w:type="character" w:customStyle="1" w:styleId="HTMLPreformattedChar">
+    <w:name w:val="HTML Preformatted Char"/>
+    <w:basedOn w:val="DefaultParagraphFont"/>
+    <w:link w:val="HTMLPreformatted"/>
+    <w:uiPriority w:val="99"/>
+    <w:semiHidden/>
+    <w:rsid w:val="00B90EA1"/>
+    <w:rPr>
+      <w:rFonts w:ascii="Courier New" w:eastAsia="Times New Roman" w:hAnsi="Courier New" w:cs="Courier New"/>
+      <w:sz w:val="20"/>
+      <w:szCs w:val="20"/>
+    </w:rPr>
+  </w:style>
+  <w:style w:type="character" w:customStyle="1" w:styleId="y2iqfc">
+    <w:name w:val="y2iqfc"/>
+    <w:basedOn w:val="DefaultParagraphFont"/>
+    <w:rsid w:val="00B90EA1"/>
+  </w:style>
+  <w:style w:type="paragraph" w:styleId="TOC2">
+    <w:name w:val="toc 2"/>
+    <w:basedOn w:val="Normal"/>
+    <w:next w:val="Normal"/>
+    <w:autoRedefine/>
+    <w:uiPriority w:val="39"/>
+    <w:unhideWhenUsed/>
+    <w:rsid w:val="00B90EA1"/>
+    <w:pPr>
+      <w:spacing w:after="100"/>
+      <w:ind w:left="280"/>
+    </w:pPr>
   </w:style>
 </w:styles>
 </file>
@@ -1384,4 +2704,16 @@
     </a:ext>
   </a:extLst>
 </a:theme>
+</file>
+
+<file path=customXml/item1.xml><?xml version="1.0" encoding="utf-8"?>
+<b:Sources xmlns:b="http://schemas.openxmlformats.org/officeDocument/2006/bibliography" xmlns="http://schemas.openxmlformats.org/officeDocument/2006/bibliography" SelectedStyle="\APASixthEditionOfficeOnline.xsl" StyleName="APA" Version="6"/>
+</file>
+
+<file path=customXml/itemProps1.xml><?xml version="1.0" encoding="utf-8"?>
+<ds:datastoreItem xmlns:ds="http://schemas.openxmlformats.org/officeDocument/2006/customXml" ds:itemID="{4D2FFA61-FBC7-4DFD-A5CE-FF18FFD991C2}">
+  <ds:schemaRefs>
+    <ds:schemaRef ds:uri="http://schemas.openxmlformats.org/officeDocument/2006/bibliography"/>
+  </ds:schemaRefs>
+</ds:datastoreItem>
 </file>
</xml_diff>

<commit_message>
added information on first capiol
</commit_message>
<xml_diff>
--- a/Referat/Referat.docx
+++ b/Referat/Referat.docx
@@ -444,7 +444,7 @@
           </mc:Choice>
           <mc:Fallback>
             <w:pict>
-              <v:line w14:anchorId="70CAC7AB" id="Straight Connector 2" o:spid="_x0000_s1026" style="position:absolute;z-index:251659264;visibility:visible;mso-wrap-style:square;mso-wrap-distance-left:9pt;mso-wrap-distance-top:0;mso-wrap-distance-right:9pt;mso-wrap-distance-bottom:0;mso-position-horizontal:absolute;mso-position-horizontal-relative:text;mso-position-vertical:absolute;mso-position-vertical-relative:text" from="409.5pt,12.4pt" to="545.4pt,12.4pt" o:gfxdata="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" strokecolor="black [3200]" strokeweight=".5pt">
+              <v:line w14:anchorId="178BB929" id="Straight Connector 2" o:spid="_x0000_s1026" style="position:absolute;z-index:251659264;visibility:visible;mso-wrap-style:square;mso-wrap-distance-left:9pt;mso-wrap-distance-top:0;mso-wrap-distance-right:9pt;mso-wrap-distance-bottom:0;mso-position-horizontal:absolute;mso-position-horizontal-relative:text;mso-position-vertical:absolute;mso-position-vertical-relative:text" from="409.5pt,12.4pt" to="545.4pt,12.4pt" o:gfxdata="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" strokecolor="black [3200]" strokeweight=".5pt">
                 <v:stroke joinstyle="miter"/>
               </v:line>
             </w:pict>
@@ -614,7 +614,7 @@
           <w:lang w:val="ro-RO"/>
         </w:rPr>
       </w:pPr>
-      <w:bookmarkStart w:id="0" w:name="_Toc102598236"/>
+      <w:bookmarkStart w:id="0" w:name="_Toc102599365"/>
       <w:r>
         <w:rPr>
           <w:lang w:val="ro-RO"/>
@@ -626,7 +626,7 @@
     </w:p>
     <w:sdt>
       <w:sdtPr>
-        <w:id w:val="580880369"/>
+        <w:id w:val="2005698569"/>
         <w:docPartObj>
           <w:docPartGallery w:val="Table of Contents"/>
           <w:docPartUnique/>
@@ -651,18 +651,17 @@
               <w:ilvl w:val="0"/>
               <w:numId w:val="0"/>
             </w:numPr>
+            <w:jc w:val="left"/>
           </w:pPr>
         </w:p>
         <w:p>
           <w:pPr>
             <w:pStyle w:val="TOC1"/>
-            <w:tabs>
-              <w:tab w:val="right" w:leader="dot" w:pos="10790"/>
-            </w:tabs>
             <w:rPr>
               <w:rFonts w:eastAsiaTheme="minorEastAsia"/>
-              <w:noProof/>
+              <w:b w:val="0"/>
               <w:sz w:val="22"/>
+              <w:lang w:val="en-US"/>
             </w:rPr>
           </w:pPr>
           <w:r>
@@ -674,59 +673,50 @@
           <w:r>
             <w:fldChar w:fldCharType="separate"/>
           </w:r>
-          <w:hyperlink w:anchor="_Toc102598236" w:history="1">
+          <w:hyperlink w:anchor="_Toc102599365" w:history="1">
             <w:r>
               <w:rPr>
                 <w:rStyle w:val="Hyperlink"/>
-                <w:noProof/>
-                <w:lang w:val="ro-RO"/>
               </w:rPr>
               <w:t>Cuprins</w:t>
             </w:r>
             <w:r>
               <w:rPr>
-                <w:noProof/>
                 <w:webHidden/>
               </w:rPr>
               <w:tab/>
             </w:r>
             <w:r>
               <w:rPr>
-                <w:noProof/>
                 <w:webHidden/>
               </w:rPr>
               <w:fldChar w:fldCharType="begin"/>
             </w:r>
             <w:r>
               <w:rPr>
-                <w:noProof/>
-                <w:webHidden/>
-              </w:rPr>
-              <w:instrText xml:space="preserve"> PAGEREF _Toc102598236 \h </w:instrText>
-            </w:r>
-            <w:r>
-              <w:rPr>
-                <w:noProof/>
-                <w:webHidden/>
-              </w:rPr>
-            </w:r>
-            <w:r>
-              <w:rPr>
-                <w:noProof/>
+                <w:webHidden/>
+              </w:rPr>
+              <w:instrText xml:space="preserve"> PAGEREF _Toc102599365 \h </w:instrText>
+            </w:r>
+            <w:r>
+              <w:rPr>
+                <w:webHidden/>
+              </w:rPr>
+            </w:r>
+            <w:r>
+              <w:rPr>
                 <w:webHidden/>
               </w:rPr>
               <w:fldChar w:fldCharType="separate"/>
             </w:r>
             <w:r>
               <w:rPr>
-                <w:noProof/>
                 <w:webHidden/>
               </w:rPr>
               <w:t>1</w:t>
             </w:r>
             <w:r>
               <w:rPr>
-                <w:noProof/>
                 <w:webHidden/>
               </w:rPr>
               <w:fldChar w:fldCharType="end"/>
@@ -736,6 +726,144 @@
         <w:p>
           <w:pPr>
             <w:pStyle w:val="TOC1"/>
+            <w:rPr>
+              <w:rFonts w:eastAsiaTheme="minorEastAsia"/>
+              <w:b w:val="0"/>
+              <w:sz w:val="22"/>
+              <w:lang w:val="en-US"/>
+            </w:rPr>
+          </w:pPr>
+          <w:hyperlink w:anchor="_Toc102599366" w:history="1">
+            <w:r>
+              <w:rPr>
+                <w:rStyle w:val="Hyperlink"/>
+              </w:rPr>
+              <w:t>Introducere</w:t>
+            </w:r>
+            <w:r>
+              <w:rPr>
+                <w:webHidden/>
+              </w:rPr>
+              <w:tab/>
+            </w:r>
+            <w:r>
+              <w:rPr>
+                <w:webHidden/>
+              </w:rPr>
+              <w:fldChar w:fldCharType="begin"/>
+            </w:r>
+            <w:r>
+              <w:rPr>
+                <w:webHidden/>
+              </w:rPr>
+              <w:instrText xml:space="preserve"> PAGEREF _Toc102599366 \h </w:instrText>
+            </w:r>
+            <w:r>
+              <w:rPr>
+                <w:webHidden/>
+              </w:rPr>
+            </w:r>
+            <w:r>
+              <w:rPr>
+                <w:webHidden/>
+              </w:rPr>
+              <w:fldChar w:fldCharType="separate"/>
+            </w:r>
+            <w:r>
+              <w:rPr>
+                <w:webHidden/>
+              </w:rPr>
+              <w:t>2</w:t>
+            </w:r>
+            <w:r>
+              <w:rPr>
+                <w:webHidden/>
+              </w:rPr>
+              <w:fldChar w:fldCharType="end"/>
+            </w:r>
+          </w:hyperlink>
+        </w:p>
+        <w:p>
+          <w:pPr>
+            <w:pStyle w:val="TOC1"/>
+            <w:tabs>
+              <w:tab w:val="left" w:pos="440"/>
+            </w:tabs>
+            <w:rPr>
+              <w:rFonts w:eastAsiaTheme="minorEastAsia"/>
+              <w:b w:val="0"/>
+              <w:sz w:val="22"/>
+              <w:lang w:val="en-US"/>
+            </w:rPr>
+          </w:pPr>
+          <w:hyperlink w:anchor="_Toc102599367" w:history="1">
+            <w:r>
+              <w:rPr>
+                <w:rStyle w:val="Hyperlink"/>
+              </w:rPr>
+              <w:t>1.</w:t>
+            </w:r>
+            <w:r>
+              <w:rPr>
+                <w:rFonts w:eastAsiaTheme="minorEastAsia"/>
+                <w:b w:val="0"/>
+                <w:sz w:val="22"/>
+                <w:lang w:val="en-US"/>
+              </w:rPr>
+              <w:tab/>
+            </w:r>
+            <w:r>
+              <w:rPr>
+                <w:rStyle w:val="Hyperlink"/>
+              </w:rPr>
+              <w:t>Android App</w:t>
+            </w:r>
+            <w:r>
+              <w:rPr>
+                <w:webHidden/>
+              </w:rPr>
+              <w:tab/>
+            </w:r>
+            <w:r>
+              <w:rPr>
+                <w:webHidden/>
+              </w:rPr>
+              <w:fldChar w:fldCharType="begin"/>
+            </w:r>
+            <w:r>
+              <w:rPr>
+                <w:webHidden/>
+              </w:rPr>
+              <w:instrText xml:space="preserve"> PAGEREF _Toc102599367 \h </w:instrText>
+            </w:r>
+            <w:r>
+              <w:rPr>
+                <w:webHidden/>
+              </w:rPr>
+            </w:r>
+            <w:r>
+              <w:rPr>
+                <w:webHidden/>
+              </w:rPr>
+              <w:fldChar w:fldCharType="separate"/>
+            </w:r>
+            <w:r>
+              <w:rPr>
+                <w:webHidden/>
+              </w:rPr>
+              <w:t>3</w:t>
+            </w:r>
+            <w:r>
+              <w:rPr>
+                <w:webHidden/>
+              </w:rPr>
+              <w:fldChar w:fldCharType="end"/>
+            </w:r>
+          </w:hyperlink>
+        </w:p>
+        <w:p>
+          <w:pPr>
+            <w:pStyle w:val="TOC2"/>
             <w:tabs>
               <w:tab w:val="right" w:leader="dot" w:pos="10790"/>
             </w:tabs>
@@ -745,14 +873,13 @@
               <w:sz w:val="22"/>
             </w:rPr>
           </w:pPr>
-          <w:hyperlink w:anchor="_Toc102598237" w:history="1">
+          <w:hyperlink w:anchor="_Toc102599368" w:history="1">
             <w:r>
               <w:rPr>
                 <w:rStyle w:val="Hyperlink"/>
                 <w:noProof/>
-                <w:lang w:val="ro-RO"/>
-              </w:rPr>
-              <w:t>Introducere</w:t>
+              </w:rPr>
+              <w:t>1.1 Ce este o aplicație Android?</w:t>
             </w:r>
             <w:r>
               <w:rPr>
@@ -773,7 +900,7 @@
                 <w:noProof/>
                 <w:webHidden/>
               </w:rPr>
-              <w:instrText xml:space="preserve"> PAGEREF _Toc102598237 \h </w:instrText>
+              <w:instrText xml:space="preserve"> PAGEREF _Toc102599368 \h </w:instrText>
             </w:r>
             <w:r>
               <w:rPr>
@@ -793,7 +920,7 @@
                 <w:noProof/>
                 <w:webHidden/>
               </w:rPr>
-              <w:t>2</w:t>
+              <w:t>3</w:t>
             </w:r>
             <w:r>
               <w:rPr>
@@ -806,95 +933,7 @@
         </w:p>
         <w:p>
           <w:pPr>
-            <w:pStyle w:val="TOC1"/>
-            <w:tabs>
-              <w:tab w:val="left" w:pos="440"/>
-              <w:tab w:val="right" w:leader="dot" w:pos="10790"/>
-            </w:tabs>
-            <w:rPr>
-              <w:rFonts w:eastAsiaTheme="minorEastAsia"/>
-              <w:noProof/>
-              <w:sz w:val="22"/>
-            </w:rPr>
-          </w:pPr>
-          <w:hyperlink w:anchor="_Toc102598238" w:history="1">
-            <w:r>
-              <w:rPr>
-                <w:rStyle w:val="Hyperlink"/>
-                <w:noProof/>
-                <w:lang w:val="ro-RO"/>
-              </w:rPr>
-              <w:t>2.</w:t>
-            </w:r>
-            <w:r>
-              <w:rPr>
-                <w:rFonts w:eastAsiaTheme="minorEastAsia"/>
-                <w:noProof/>
-                <w:sz w:val="22"/>
-              </w:rPr>
-              <w:tab/>
-            </w:r>
-            <w:r>
-              <w:rPr>
-                <w:rStyle w:val="Hyperlink"/>
-                <w:noProof/>
-                <w:lang w:val="ro-RO"/>
-              </w:rPr>
-              <w:t>Android App</w:t>
-            </w:r>
-            <w:r>
-              <w:rPr>
-                <w:noProof/>
-                <w:webHidden/>
-              </w:rPr>
-              <w:tab/>
-            </w:r>
-            <w:r>
-              <w:rPr>
-                <w:noProof/>
-                <w:webHidden/>
-              </w:rPr>
-              <w:fldChar w:fldCharType="begin"/>
-            </w:r>
-            <w:r>
-              <w:rPr>
-                <w:noProof/>
-                <w:webHidden/>
-              </w:rPr>
-              <w:instrText xml:space="preserve"> PAGEREF _Toc102598238 \h </w:instrText>
-            </w:r>
-            <w:r>
-              <w:rPr>
-                <w:noProof/>
-                <w:webHidden/>
-              </w:rPr>
-            </w:r>
-            <w:r>
-              <w:rPr>
-                <w:noProof/>
-                <w:webHidden/>
-              </w:rPr>
-              <w:fldChar w:fldCharType="separate"/>
-            </w:r>
-            <w:r>
-              <w:rPr>
-                <w:noProof/>
-                <w:webHidden/>
-              </w:rPr>
-              <w:t>3</w:t>
-            </w:r>
-            <w:r>
-              <w:rPr>
-                <w:noProof/>
-                <w:webHidden/>
-              </w:rPr>
-              <w:fldChar w:fldCharType="end"/>
-            </w:r>
-          </w:hyperlink>
-        </w:p>
-        <w:p>
-          <w:pPr>
-            <w:pStyle w:val="TOC1"/>
+            <w:pStyle w:val="TOC2"/>
             <w:tabs>
               <w:tab w:val="right" w:leader="dot" w:pos="10790"/>
             </w:tabs>
@@ -904,14 +943,13 @@
               <w:sz w:val="22"/>
             </w:rPr>
           </w:pPr>
-          <w:hyperlink w:anchor="_Toc102598239" w:history="1">
+          <w:hyperlink w:anchor="_Toc102599369" w:history="1">
             <w:r>
               <w:rPr>
                 <w:rStyle w:val="Hyperlink"/>
                 <w:noProof/>
-                <w:lang w:val="ro-RO"/>
-              </w:rPr>
-              <w:t>3.</w:t>
+              </w:rPr>
+              <w:t>1.2 Structura unei aplicații android</w:t>
             </w:r>
             <w:r>
               <w:rPr>
@@ -932,7 +970,7 @@
                 <w:noProof/>
                 <w:webHidden/>
               </w:rPr>
-              <w:instrText xml:space="preserve"> PAGEREF _Toc102598239 \h </w:instrText>
+              <w:instrText xml:space="preserve"> PAGEREF _Toc102599369 \h </w:instrText>
             </w:r>
             <w:r>
               <w:rPr>
@@ -952,7 +990,7 @@
                 <w:noProof/>
                 <w:webHidden/>
               </w:rPr>
-              <w:t>4</w:t>
+              <w:t>3</w:t>
             </w:r>
             <w:r>
               <w:rPr>
@@ -966,6 +1004,66 @@
         <w:p>
           <w:pPr>
             <w:pStyle w:val="TOC1"/>
+            <w:rPr>
+              <w:rFonts w:eastAsiaTheme="minorEastAsia"/>
+              <w:b w:val="0"/>
+              <w:sz w:val="22"/>
+              <w:lang w:val="en-US"/>
+            </w:rPr>
+          </w:pPr>
+          <w:hyperlink w:anchor="_Toc102599370" w:history="1">
+            <w:r>
+              <w:rPr>
+                <w:rStyle w:val="Hyperlink"/>
+              </w:rPr>
+              <w:t>2.</w:t>
+            </w:r>
+            <w:r>
+              <w:rPr>
+                <w:webHidden/>
+              </w:rPr>
+              <w:tab/>
+            </w:r>
+            <w:r>
+              <w:rPr>
+                <w:webHidden/>
+              </w:rPr>
+              <w:fldChar w:fldCharType="begin"/>
+            </w:r>
+            <w:r>
+              <w:rPr>
+                <w:webHidden/>
+              </w:rPr>
+              <w:instrText xml:space="preserve"> PAGEREF _Toc102599370 \h </w:instrText>
+            </w:r>
+            <w:r>
+              <w:rPr>
+                <w:webHidden/>
+              </w:rPr>
+            </w:r>
+            <w:r>
+              <w:rPr>
+                <w:webHidden/>
+              </w:rPr>
+              <w:fldChar w:fldCharType="separate"/>
+            </w:r>
+            <w:r>
+              <w:rPr>
+                <w:webHidden/>
+              </w:rPr>
+              <w:t>4</w:t>
+            </w:r>
+            <w:r>
+              <w:rPr>
+                <w:webHidden/>
+              </w:rPr>
+              <w:fldChar w:fldCharType="end"/>
+            </w:r>
+          </w:hyperlink>
+        </w:p>
+        <w:p>
+          <w:pPr>
+            <w:pStyle w:val="TOC2"/>
             <w:tabs>
               <w:tab w:val="right" w:leader="dot" w:pos="10790"/>
             </w:tabs>
@@ -975,14 +1073,13 @@
               <w:sz w:val="22"/>
             </w:rPr>
           </w:pPr>
-          <w:hyperlink w:anchor="_Toc102598240" w:history="1">
+          <w:hyperlink w:anchor="_Toc102599371" w:history="1">
             <w:r>
               <w:rPr>
                 <w:rStyle w:val="Hyperlink"/>
                 <w:noProof/>
-                <w:lang w:val="ro-RO"/>
-              </w:rPr>
-              <w:t>Concluzie</w:t>
+              </w:rPr>
+              <w:t>Testing header 2</w:t>
             </w:r>
             <w:r>
               <w:rPr>
@@ -1003,7 +1100,7 @@
                 <w:noProof/>
                 <w:webHidden/>
               </w:rPr>
-              <w:instrText xml:space="preserve"> PAGEREF _Toc102598240 \h </w:instrText>
+              <w:instrText xml:space="preserve"> PAGEREF _Toc102599371 \h </w:instrText>
             </w:r>
             <w:r>
               <w:rPr>
@@ -1023,7 +1120,7 @@
                 <w:noProof/>
                 <w:webHidden/>
               </w:rPr>
-              <w:t>5</w:t>
+              <w:t>4</w:t>
             </w:r>
             <w:r>
               <w:rPr>
@@ -1037,68 +1134,117 @@
         <w:p>
           <w:pPr>
             <w:pStyle w:val="TOC1"/>
-            <w:tabs>
-              <w:tab w:val="right" w:leader="dot" w:pos="10790"/>
-            </w:tabs>
             <w:rPr>
               <w:rFonts w:eastAsiaTheme="minorEastAsia"/>
-              <w:noProof/>
+              <w:b w:val="0"/>
               <w:sz w:val="22"/>
+              <w:lang w:val="en-US"/>
             </w:rPr>
           </w:pPr>
-          <w:hyperlink w:anchor="_Toc102598241" w:history="1">
+          <w:hyperlink w:anchor="_Toc102599372" w:history="1">
             <w:r>
               <w:rPr>
                 <w:rStyle w:val="Hyperlink"/>
-                <w:noProof/>
-                <w:lang w:val="ro-RO"/>
+              </w:rPr>
+              <w:t>CONCLUZIE</w:t>
+            </w:r>
+            <w:r>
+              <w:rPr>
+                <w:webHidden/>
+              </w:rPr>
+              <w:tab/>
+            </w:r>
+            <w:r>
+              <w:rPr>
+                <w:webHidden/>
+              </w:rPr>
+              <w:fldChar w:fldCharType="begin"/>
+            </w:r>
+            <w:r>
+              <w:rPr>
+                <w:webHidden/>
+              </w:rPr>
+              <w:instrText xml:space="preserve"> PAGEREF _Toc102599372 \h </w:instrText>
+            </w:r>
+            <w:r>
+              <w:rPr>
+                <w:webHidden/>
+              </w:rPr>
+            </w:r>
+            <w:r>
+              <w:rPr>
+                <w:webHidden/>
+              </w:rPr>
+              <w:fldChar w:fldCharType="separate"/>
+            </w:r>
+            <w:r>
+              <w:rPr>
+                <w:webHidden/>
+              </w:rPr>
+              <w:t>5</w:t>
+            </w:r>
+            <w:r>
+              <w:rPr>
+                <w:webHidden/>
+              </w:rPr>
+              <w:fldChar w:fldCharType="end"/>
+            </w:r>
+          </w:hyperlink>
+        </w:p>
+        <w:p>
+          <w:pPr>
+            <w:pStyle w:val="TOC1"/>
+            <w:rPr>
+              <w:rFonts w:eastAsiaTheme="minorEastAsia"/>
+              <w:b w:val="0"/>
+              <w:sz w:val="22"/>
+              <w:lang w:val="en-US"/>
+            </w:rPr>
+          </w:pPr>
+          <w:hyperlink w:anchor="_Toc102599373" w:history="1">
+            <w:r>
+              <w:rPr>
+                <w:rStyle w:val="Hyperlink"/>
               </w:rPr>
               <w:t>BIBLIOGRAFIE</w:t>
             </w:r>
             <w:r>
               <w:rPr>
-                <w:noProof/>
                 <w:webHidden/>
               </w:rPr>
               <w:tab/>
             </w:r>
             <w:r>
               <w:rPr>
-                <w:noProof/>
                 <w:webHidden/>
               </w:rPr>
               <w:fldChar w:fldCharType="begin"/>
             </w:r>
             <w:r>
               <w:rPr>
-                <w:noProof/>
-                <w:webHidden/>
-              </w:rPr>
-              <w:instrText xml:space="preserve"> PAGEREF _Toc102598241 \h </w:instrText>
-            </w:r>
-            <w:r>
-              <w:rPr>
-                <w:noProof/>
-                <w:webHidden/>
-              </w:rPr>
-            </w:r>
-            <w:r>
-              <w:rPr>
-                <w:noProof/>
+                <w:webHidden/>
+              </w:rPr>
+              <w:instrText xml:space="preserve"> PAGEREF _Toc102599373 \h </w:instrText>
+            </w:r>
+            <w:r>
+              <w:rPr>
+                <w:webHidden/>
+              </w:rPr>
+            </w:r>
+            <w:r>
+              <w:rPr>
                 <w:webHidden/>
               </w:rPr>
               <w:fldChar w:fldCharType="separate"/>
             </w:r>
             <w:r>
               <w:rPr>
-                <w:noProof/>
                 <w:webHidden/>
               </w:rPr>
               <w:t>6</w:t>
             </w:r>
             <w:r>
               <w:rPr>
-                <w:noProof/>
                 <w:webHidden/>
               </w:rPr>
               <w:fldChar w:fldCharType="end"/>
@@ -1135,7 +1281,7 @@
           <w:lang w:val="ro-RO"/>
         </w:rPr>
       </w:pPr>
-      <w:bookmarkStart w:id="1" w:name="_Toc102598237"/>
+      <w:bookmarkStart w:id="1" w:name="_Toc102599366"/>
       <w:r>
         <w:rPr>
           <w:lang w:val="ro-RO"/>
@@ -1274,7 +1420,7 @@
           <w:lang w:val="ro-RO"/>
         </w:rPr>
       </w:pPr>
-      <w:bookmarkStart w:id="2" w:name="_Toc102598238"/>
+      <w:bookmarkStart w:id="2" w:name="_Toc102599367"/>
       <w:r>
         <w:rPr>
           <w:lang w:val="ro-RO"/>
@@ -1288,23 +1434,20 @@
       <w:pPr>
         <w:pStyle w:val="Heading2"/>
       </w:pPr>
+      <w:bookmarkStart w:id="3" w:name="_Toc102599368"/>
       <w:r>
         <w:t xml:space="preserve">1.1 </w:t>
       </w:r>
       <w:r>
-        <w:t>C</w:t>
-      </w:r>
-      <w:bookmarkStart w:id="3" w:name="_GoBack"/>
+        <w:t>Ce</w:t>
+      </w:r>
+      <w:r>
+        <w:t xml:space="preserve"> este o aplicație Android</w:t>
+      </w:r>
+      <w:r>
+        <w:t>?</w:t>
+      </w:r>
       <w:bookmarkEnd w:id="3"/>
-      <w:r>
-        <w:t>e</w:t>
-      </w:r>
-      <w:r>
-        <w:t xml:space="preserve"> este o aplicație Android</w:t>
-      </w:r>
-      <w:r>
-        <w:t>?</w:t>
-      </w:r>
     </w:p>
     <w:p>
       <w:pPr>
@@ -1336,13 +1479,85 @@
     </w:p>
     <w:p>
       <w:pPr>
+        <w:pStyle w:val="Heading2"/>
+      </w:pPr>
+      <w:bookmarkStart w:id="4" w:name="_Toc102599369"/>
+      <w:r>
+        <w:t>1.2 Structura unei aplicații android</w:t>
+      </w:r>
+      <w:bookmarkEnd w:id="4"/>
+    </w:p>
+    <w:p>
+      <w:pPr>
+        <w:ind w:firstLine="357"/>
+        <w:rPr>
+          <w:lang w:val="ro-RO"/>
+        </w:rPr>
+      </w:pPr>
+      <w:r>
+        <w:rPr>
+          <w:lang w:val="ro-RO"/>
+        </w:rPr>
+        <w:t>Aplicațiile Android sunt scrise în limbajul de programare Java și folosesc biblioteci de bază Java. Ele sunt mai întâi compilate în executabilele Dalvik pentru a rula pe mașina virtuală Dalvik, care este o mașină virtuală special concepută pentru dispozitive mobile.</w:t>
+      </w:r>
+    </w:p>
+    <w:p>
+      <w:pPr>
+        <w:ind w:firstLine="357"/>
+        <w:rPr>
+          <w:lang w:val="ro-RO"/>
+        </w:rPr>
+      </w:pPr>
+      <w:r>
+        <w:rPr>
+          <w:lang w:val="ro-RO"/>
+        </w:rPr>
+        <w:t>Dezvoltatorii pot descărca setul de dezvoltare software (SDK) Android de pe site-ul web Android. SDK-ul include instrumente, exemplu de cod și documente relevante pentru crearea de aplicații Android.</w:t>
+      </w:r>
+    </w:p>
+    <w:p>
+      <w:pPr>
+        <w:ind w:firstLine="357"/>
+        <w:rPr>
+          <w:lang w:val="ro-RO"/>
+        </w:rPr>
+      </w:pPr>
+      <w:r>
+        <w:rPr>
+          <w:lang w:val="ro-RO"/>
+        </w:rPr>
+        <w:t>*put image here later*</w:t>
+      </w:r>
+    </w:p>
+    <w:p>
+      <w:pPr>
+        <w:pStyle w:val="Heading2"/>
+      </w:pPr>
+      <w:r>
+        <w:t xml:space="preserve">1.3 </w:t>
+      </w:r>
+      <w:bookmarkStart w:id="5" w:name="_GoBack"/>
+      <w:bookmarkEnd w:id="5"/>
+    </w:p>
+    <w:p>
+      <w:pPr>
         <w:pStyle w:val="Heading1"/>
         <w:rPr>
           <w:lang w:val="ro-RO"/>
         </w:rPr>
       </w:pPr>
-      <w:bookmarkStart w:id="4" w:name="_Toc102598239"/>
-      <w:bookmarkEnd w:id="4"/>
+      <w:bookmarkStart w:id="6" w:name="_Toc102599370"/>
+      <w:bookmarkEnd w:id="6"/>
+    </w:p>
+    <w:p>
+      <w:pPr>
+        <w:pStyle w:val="Heading2"/>
+      </w:pPr>
+      <w:bookmarkStart w:id="7" w:name="_Toc102599371"/>
+      <w:r>
+        <w:t>Testing header 2</w:t>
+      </w:r>
+      <w:bookmarkEnd w:id="7"/>
     </w:p>
     <w:p>
       <w:pPr>
@@ -1356,7 +1571,7 @@
           <w:lang w:val="ro-RO"/>
         </w:rPr>
       </w:pPr>
-      <w:bookmarkStart w:id="5" w:name="_Toc102598240"/>
+      <w:bookmarkStart w:id="8" w:name="_Toc102599372"/>
       <w:r>
         <w:rPr>
           <w:lang w:val="ro-RO"/>
@@ -1364,7 +1579,7 @@
         <w:lastRenderedPageBreak/>
         <w:t>CONCLUZIE</w:t>
       </w:r>
-      <w:bookmarkEnd w:id="5"/>
+      <w:bookmarkEnd w:id="8"/>
     </w:p>
     <w:p>
       <w:pPr>
@@ -1378,7 +1593,7 @@
           <w:lang w:val="ro-RO"/>
         </w:rPr>
       </w:pPr>
-      <w:bookmarkStart w:id="6" w:name="_Toc102598241"/>
+      <w:bookmarkStart w:id="9" w:name="_Toc102599373"/>
       <w:r>
         <w:rPr>
           <w:lang w:val="ro-RO"/>
@@ -1386,7 +1601,7 @@
         <w:lastRenderedPageBreak/>
         <w:t>BIBLIOGRAFIE</w:t>
       </w:r>
-      <w:bookmarkEnd w:id="6"/>
+      <w:bookmarkEnd w:id="9"/>
     </w:p>
     <w:p>
       <w:pPr>
@@ -1426,9 +1641,32 @@
           <w:lang w:val="ro-RO"/>
         </w:rPr>
       </w:pPr>
+      <w:hyperlink r:id="rId10" w:history="1">
+        <w:r>
+          <w:rPr>
+            <w:rStyle w:val="Hyperlink"/>
+            <w:lang w:val="ro-RO"/>
+          </w:rPr>
+          <w:t>https://www.youtube.com/watch?v=BBWyXo-3JGQ&amp;ab_channel=TraversyMedia</w:t>
+        </w:r>
+      </w:hyperlink>
+    </w:p>
+    <w:p>
+      <w:pPr>
+        <w:rPr>
+          <w:lang w:val="ro-RO"/>
+        </w:rPr>
+      </w:pPr>
+    </w:p>
+    <w:p>
+      <w:pPr>
+        <w:rPr>
+          <w:lang w:val="ro-RO"/>
+        </w:rPr>
+      </w:pPr>
     </w:p>
     <w:sectPr>
-      <w:footerReference w:type="default" r:id="rId10"/>
+      <w:footerReference w:type="default" r:id="rId11"/>
       <w:pgSz w:w="12240" w:h="15840"/>
       <w:pgMar w:top="720" w:right="720" w:bottom="720" w:left="720" w:header="708" w:footer="708" w:gutter="0"/>
       <w:pgNumType w:start="0"/>
@@ -2167,11 +2405,11 @@
     <w:uiPriority w:val="9"/>
     <w:unhideWhenUsed/>
     <w:qFormat/>
-    <w:rsid w:val="00D9404F"/>
+    <w:rsid w:val="00081B37"/>
     <w:pPr>
       <w:keepNext/>
       <w:keepLines/>
-      <w:spacing w:before="240" w:after="240"/>
+      <w:spacing w:before="480" w:after="240"/>
       <w:ind w:firstLine="357"/>
       <w:jc w:val="both"/>
       <w:outlineLvl w:val="1"/>
@@ -2216,7 +2454,7 @@
     <w:basedOn w:val="DefaultParagraphFont"/>
     <w:link w:val="Heading2"/>
     <w:uiPriority w:val="9"/>
-    <w:rsid w:val="00D9404F"/>
+    <w:rsid w:val="00081B37"/>
     <w:rPr>
       <w:rFonts w:ascii="Arial" w:eastAsiaTheme="majorEastAsia" w:hAnsi="Arial" w:cstheme="majorBidi"/>
       <w:b/>
@@ -2314,10 +2552,18 @@
     <w:autoRedefine/>
     <w:uiPriority w:val="39"/>
     <w:unhideWhenUsed/>
-    <w:rsid w:val="00AC75C9"/>
+    <w:rsid w:val="003E5E53"/>
     <w:pPr>
+      <w:tabs>
+        <w:tab w:val="right" w:leader="dot" w:pos="10790"/>
+      </w:tabs>
       <w:spacing w:after="100"/>
     </w:pPr>
+    <w:rPr>
+      <w:b/>
+      <w:noProof/>
+      <w:lang w:val="ro-RO"/>
+    </w:rPr>
   </w:style>
   <w:style w:type="character" w:styleId="Hyperlink">
     <w:name w:val="Hyperlink"/>
@@ -2407,6 +2653,23 @@
       <w:spacing w:after="100"/>
       <w:ind w:left="280"/>
     </w:pPr>
+  </w:style>
+  <w:style w:type="paragraph" w:styleId="TOC3">
+    <w:name w:val="toc 3"/>
+    <w:basedOn w:val="Normal"/>
+    <w:next w:val="Normal"/>
+    <w:autoRedefine/>
+    <w:uiPriority w:val="39"/>
+    <w:unhideWhenUsed/>
+    <w:rsid w:val="003E5E53"/>
+    <w:pPr>
+      <w:spacing w:after="100"/>
+      <w:ind w:left="440"/>
+    </w:pPr>
+    <w:rPr>
+      <w:rFonts w:eastAsiaTheme="minorEastAsia" w:cs="Times New Roman"/>
+      <w:sz w:val="22"/>
+    </w:rPr>
   </w:style>
 </w:styles>
 </file>
@@ -2711,7 +2974,7 @@
 </file>
 
 <file path=customXml/itemProps1.xml><?xml version="1.0" encoding="utf-8"?>
-<ds:datastoreItem xmlns:ds="http://schemas.openxmlformats.org/officeDocument/2006/customXml" ds:itemID="{4D2FFA61-FBC7-4DFD-A5CE-FF18FFD991C2}">
+<ds:datastoreItem xmlns:ds="http://schemas.openxmlformats.org/officeDocument/2006/customXml" ds:itemID="{B7A526CD-B517-41B0-B00B-3CC81DAFC2D7}">
   <ds:schemaRefs>
     <ds:schemaRef ds:uri="http://schemas.openxmlformats.org/officeDocument/2006/bibliography"/>
   </ds:schemaRefs>

</xml_diff>